<commit_message>
Updated README in all formats
</commit_message>
<xml_diff>
--- a/README.docx
+++ b/README.docx
@@ -158,7 +158,7 @@
           <w:rPr>
             <w:rStyle w:val="Hyperlink"/>
           </w:rPr>
-          <w:t xml:space="preserve">placeholder</w:t>
+          <w:t xml:space="preserve">jswn@uw.edu</w:t>
         </w:r>
       </w:hyperlink>
     </w:p>
@@ -205,6 +205,14 @@
       <w:bookmarkEnd w:id="25"/>
       <w:r>
         <w:t xml:space="preserve">Course Goals</w:t>
+      </w:r>
+    </w:p>
+    <w:p>
+      <w:pPr>
+        <w:pStyle w:val="FirstParagraph"/>
+      </w:pPr>
+      <w:r>
+        <w:t xml:space="preserve">Prepare participants for the UW's introductory Epidemiology and Biostatistics courses through gaining/regaining familiarity with mathematical concepts, word problems, the R programming language, and the RStudio programming environment. Specifically, we will cover:</w:t>
       </w:r>
     </w:p>
     <w:p>
@@ -215,14 +223,9 @@
           <w:ilvl w:val="0"/>
         </w:numPr>
       </w:pPr>
-      <w:hyperlink r:id="rId26">
-        <w:r>
-          <w:rPr>
-            <w:rStyle w:val="Hyperlink"/>
-          </w:rPr>
-          <w:t xml:space="preserve">pdf</w:t>
-        </w:r>
-      </w:hyperlink>
+      <w:r>
+        <w:t xml:space="preserve">Core mathematical concepts (order of operations, fractions, algebra, logarithms)</w:t>
+      </w:r>
     </w:p>
     <w:p>
       <w:pPr>
@@ -232,14 +235,9 @@
           <w:ilvl w:val="0"/>
         </w:numPr>
       </w:pPr>
-      <w:hyperlink r:id="rId27">
-        <w:r>
-          <w:rPr>
-            <w:rStyle w:val="Hyperlink"/>
-          </w:rPr>
-          <w:t xml:space="preserve">html</w:t>
-        </w:r>
-      </w:hyperlink>
+      <w:r>
+        <w:t xml:space="preserve">Communicating and analyzing data (graphics and word problems)</w:t>
+      </w:r>
     </w:p>
     <w:p>
       <w:pPr>
@@ -249,41 +247,125 @@
           <w:ilvl w:val="0"/>
         </w:numPr>
       </w:pPr>
+      <w:r>
+        <w:t xml:space="preserve">R and RStudio basiscs, accessing R help</w:t>
+      </w:r>
+    </w:p>
+    <w:p>
+      <w:pPr>
+        <w:pStyle w:val="Heading1"/>
+      </w:pPr>
+      <w:bookmarkStart w:id="26" w:name="cheat-sheets"/>
+      <w:bookmarkEnd w:id="26"/>
+      <w:r>
+        <w:t xml:space="preserve">Cheat Sheets</w:t>
+      </w:r>
+    </w:p>
+    <w:p>
+      <w:pPr>
+        <w:pStyle w:val="FirstParagraph"/>
+      </w:pPr>
+      <w:hyperlink r:id="rId27">
+        <w:r>
+          <w:rPr>
+            <w:rStyle w:val="Hyperlink"/>
+          </w:rPr>
+          <w:t xml:space="preserve">RStudio</w:t>
+        </w:r>
+      </w:hyperlink>
+      <w:r>
+        <w:t xml:space="preserve">.</w:t>
+      </w:r>
+    </w:p>
+    <w:p>
+      <w:pPr>
+        <w:pStyle w:val="BodyText"/>
+      </w:pPr>
+      <w:r>
+        <w:t xml:space="preserve">R style guides (useful for making code easy to read):</w:t>
+      </w:r>
+      <w:r>
+        <w:t xml:space="preserve"> </w:t>
+      </w:r>
+      <w:r>
+        <w:t xml:space="preserve">*</w:t>
+      </w:r>
+      <w:r>
+        <w:t xml:space="preserve"> </w:t>
+      </w:r>
       <w:hyperlink r:id="rId28">
         <w:r>
           <w:rPr>
             <w:rStyle w:val="Hyperlink"/>
           </w:rPr>
-          <w:t xml:space="preserve">MS Word</w:t>
-        </w:r>
-      </w:hyperlink>
-    </w:p>
-    <w:p>
-      <w:pPr>
-        <w:pStyle w:val="Compact"/>
-        <w:numPr>
-          <w:numId w:val="1001"/>
-          <w:ilvl w:val="0"/>
-        </w:numPr>
-      </w:pPr>
+          <w:t xml:space="preserve">Google's</w:t>
+        </w:r>
+      </w:hyperlink>
+      <w:r>
+        <w:t xml:space="preserve">.</w:t>
+      </w:r>
+      <w:r>
+        <w:t xml:space="preserve"> </w:t>
+      </w:r>
+      <w:r>
+        <w:t xml:space="preserve">*</w:t>
+      </w:r>
+      <w:r>
+        <w:t xml:space="preserve"> </w:t>
+      </w:r>
       <w:hyperlink r:id="rId29">
         <w:r>
           <w:rPr>
             <w:rStyle w:val="Hyperlink"/>
           </w:rPr>
-          <w:t xml:space="preserve">Rmd Source</w:t>
-        </w:r>
-      </w:hyperlink>
+          <w:t xml:space="preserve">Hadley Wickham's</w:t>
+        </w:r>
+      </w:hyperlink>
+      <w:r>
+        <w:t xml:space="preserve">.</w:t>
+      </w:r>
     </w:p>
     <w:p>
       <w:pPr>
         <w:pStyle w:val="Heading1"/>
       </w:pPr>
-      <w:bookmarkStart w:id="30" w:name="homework"/>
+      <w:bookmarkStart w:id="30" w:name="course-syllabus-and-lecture-materials"/>
       <w:bookmarkEnd w:id="30"/>
       <w:r>
-        <w:t xml:space="preserve">Homework</w:t>
-      </w:r>
+        <w:t xml:space="preserve">Course Syllabus and Lecture Materials</w:t>
+      </w:r>
+    </w:p>
+    <w:p>
+      <w:pPr>
+        <w:pStyle w:val="Heading2"/>
+      </w:pPr>
+      <w:bookmarkStart w:id="31" w:name="day-1-22-september-2017-8am-12pm"/>
+      <w:bookmarkEnd w:id="31"/>
+      <w:r>
+        <w:t xml:space="preserve">Day 1, 22 September 2017, 8am-12pm</w:t>
+      </w:r>
+    </w:p>
+    <w:p>
+      <w:pPr>
+        <w:pStyle w:val="FirstParagraph"/>
+      </w:pPr>
+      <w:r>
+        <w:rPr>
+          <w:b/>
+        </w:rPr>
+        <w:t xml:space="preserve">Lecture 0: Overview and Skills for Success, Jessica and Brian, 45 min</w:t>
+      </w:r>
+      <w:r>
+        <w:t xml:space="preserve"> </w:t>
+      </w:r>
+      <w:hyperlink r:id="rId32">
+        <w:r>
+          <w:rPr>
+            <w:rStyle w:val="Hyperlink"/>
+          </w:rPr>
+          <w:t xml:space="preserve">pdf</w:t>
+        </w:r>
+      </w:hyperlink>
     </w:p>
     <w:p>
       <w:pPr>
@@ -293,14 +375,9 @@
           <w:ilvl w:val="0"/>
         </w:numPr>
       </w:pPr>
-      <w:hyperlink r:id="rId31">
-        <w:r>
-          <w:rPr>
-            <w:rStyle w:val="Hyperlink"/>
-          </w:rPr>
-          <w:t xml:space="preserve">pdf</w:t>
-        </w:r>
-      </w:hyperlink>
+      <w:r>
+        <w:t xml:space="preserve">Introduction to the workshop, EPI/BIOST courses</w:t>
+      </w:r>
     </w:p>
     <w:p>
       <w:pPr>
@@ -310,135 +387,13 @@
           <w:ilvl w:val="0"/>
         </w:numPr>
       </w:pPr>
-      <w:hyperlink r:id="rId32">
-        <w:r>
-          <w:rPr>
-            <w:rStyle w:val="Hyperlink"/>
-          </w:rPr>
-          <w:t xml:space="preserve">html</w:t>
-        </w:r>
-      </w:hyperlink>
-    </w:p>
-    <w:p>
-      <w:pPr>
-        <w:pStyle w:val="Compact"/>
-        <w:numPr>
-          <w:numId w:val="1002"/>
-          <w:ilvl w:val="0"/>
-        </w:numPr>
-      </w:pPr>
-      <w:hyperlink r:id="rId33">
-        <w:r>
-          <w:rPr>
-            <w:rStyle w:val="Hyperlink"/>
-          </w:rPr>
-          <w:t xml:space="preserve">MS Word</w:t>
-        </w:r>
-      </w:hyperlink>
-    </w:p>
-    <w:p>
-      <w:pPr>
-        <w:pStyle w:val="Compact"/>
-        <w:numPr>
-          <w:numId w:val="1002"/>
-          <w:ilvl w:val="0"/>
-        </w:numPr>
-      </w:pPr>
-      <w:hyperlink r:id="rId34">
-        <w:r>
-          <w:rPr>
-            <w:rStyle w:val="Hyperlink"/>
-          </w:rPr>
-          <w:t xml:space="preserve">Rmd Source</w:t>
-        </w:r>
-      </w:hyperlink>
-    </w:p>
-    <w:p>
-      <w:pPr>
-        <w:pStyle w:val="Heading1"/>
-      </w:pPr>
-      <w:bookmarkStart w:id="35" w:name="cheat-sheets"/>
-      <w:bookmarkEnd w:id="35"/>
-      <w:r>
-        <w:t xml:space="preserve">Cheat Sheets</w:t>
+      <w:r>
+        <w:t xml:space="preserve">Some skills for success in graduate school</w:t>
       </w:r>
     </w:p>
     <w:p>
       <w:pPr>
         <w:pStyle w:val="FirstParagraph"/>
-      </w:pPr>
-      <w:hyperlink r:id="rId36">
-        <w:r>
-          <w:rPr>
-            <w:rStyle w:val="Hyperlink"/>
-          </w:rPr>
-          <w:t xml:space="preserve">RStudio</w:t>
-        </w:r>
-      </w:hyperlink>
-      <w:r>
-        <w:t xml:space="preserve">.</w:t>
-      </w:r>
-    </w:p>
-    <w:p>
-      <w:pPr>
-        <w:pStyle w:val="Heading1"/>
-      </w:pPr>
-      <w:bookmarkStart w:id="37" w:name="course-syllabus-and-lecture-materials"/>
-      <w:bookmarkEnd w:id="37"/>
-      <w:r>
-        <w:t xml:space="preserve">Course Syllabus and Lecture Materials</w:t>
-      </w:r>
-    </w:p>
-    <w:p>
-      <w:pPr>
-        <w:pStyle w:val="Heading2"/>
-      </w:pPr>
-      <w:bookmarkStart w:id="38" w:name="day-1-22-september-2017-8am-12pm"/>
-      <w:bookmarkEnd w:id="38"/>
-      <w:r>
-        <w:t xml:space="preserve">Day 1, 22 September 2017, 8am-12pm</w:t>
-      </w:r>
-    </w:p>
-    <w:p>
-      <w:pPr>
-        <w:pStyle w:val="FirstParagraph"/>
-      </w:pPr>
-      <w:r>
-        <w:rPr>
-          <w:b/>
-        </w:rPr>
-        <w:t xml:space="preserve">Lecture 0: Overview and Skills for Success, Jessica and Brian, 45 min</w:t>
-      </w:r>
-      <w:r>
-        <w:t xml:space="preserve"> </w:t>
-      </w:r>
-      <w:hyperlink r:id="rId39">
-        <w:r>
-          <w:rPr>
-            <w:rStyle w:val="Hyperlink"/>
-          </w:rPr>
-          <w:t xml:space="preserve">pdf</w:t>
-        </w:r>
-      </w:hyperlink>
-      <w:r>
-        <w:t xml:space="preserve">,</w:t>
-      </w:r>
-      <w:r>
-        <w:t xml:space="preserve"> </w:t>
-      </w:r>
-      <w:r>
-        <w:t xml:space="preserve">* Introduction to the workshop, EPI/BIOST courses</w:t>
-      </w:r>
-      <w:r>
-        <w:t xml:space="preserve"> </w:t>
-      </w:r>
-      <w:r>
-        <w:t xml:space="preserve">* Some skills for success in graduate school</w:t>
-      </w:r>
-    </w:p>
-    <w:p>
-      <w:pPr>
-        <w:pStyle w:val="BodyText"/>
       </w:pPr>
       <w:r>
         <w:rPr>
@@ -449,7 +404,7 @@
       <w:r>
         <w:t xml:space="preserve"> </w:t>
       </w:r>
-      <w:hyperlink r:id="rId39">
+      <w:hyperlink r:id="rId33">
         <w:r>
           <w:rPr>
             <w:rStyle w:val="Hyperlink"/>
@@ -457,180 +412,6 @@
           <w:t xml:space="preserve">pdf</w:t>
         </w:r>
       </w:hyperlink>
-      <w:r>
-        <w:t xml:space="preserve">,</w:t>
-      </w:r>
-      <w:r>
-        <w:t xml:space="preserve"> </w:t>
-      </w:r>
-      <w:r>
-        <w:t xml:space="preserve">* Placeholder list</w:t>
-      </w:r>
-    </w:p>
-    <w:p>
-      <w:pPr>
-        <w:pStyle w:val="BodyText"/>
-      </w:pPr>
-      <w:r>
-        <w:rPr>
-          <w:b/>
-        </w:rPr>
-        <w:t xml:space="preserve">Lecture 2: Fractions, Percentages, and Decimals, Jessica, XX min</w:t>
-      </w:r>
-      <w:r>
-        <w:t xml:space="preserve"> </w:t>
-      </w:r>
-      <w:hyperlink r:id="rId39">
-        <w:r>
-          <w:rPr>
-            <w:rStyle w:val="Hyperlink"/>
-          </w:rPr>
-          <w:t xml:space="preserve">pdf</w:t>
-        </w:r>
-      </w:hyperlink>
-      <w:r>
-        <w:t xml:space="preserve">,</w:t>
-      </w:r>
-      <w:r>
-        <w:t xml:space="preserve"> </w:t>
-      </w:r>
-      <w:r>
-        <w:t xml:space="preserve">* Another placeholder list</w:t>
-      </w:r>
-    </w:p>
-    <w:p>
-      <w:pPr>
-        <w:pStyle w:val="BodyText"/>
-      </w:pPr>
-      <w:r>
-        <w:rPr>
-          <w:b/>
-        </w:rPr>
-        <w:t xml:space="preserve">Lecture 3: Algebra, Jessica, XX min</w:t>
-      </w:r>
-      <w:r>
-        <w:t xml:space="preserve"> </w:t>
-      </w:r>
-      <w:r>
-        <w:t xml:space="preserve">* Another placeholder list</w:t>
-      </w:r>
-    </w:p>
-    <w:p>
-      <w:pPr>
-        <w:pStyle w:val="Heading2"/>
-      </w:pPr>
-      <w:bookmarkStart w:id="40" w:name="day-2-25-september-2017-2-530pm"/>
-      <w:bookmarkEnd w:id="40"/>
-      <w:r>
-        <w:t xml:space="preserve">Day 2, 25 September 2017, 2-5:30pm</w:t>
-      </w:r>
-    </w:p>
-    <w:p>
-      <w:pPr>
-        <w:pStyle w:val="FirstParagraph"/>
-      </w:pPr>
-      <w:r>
-        <w:rPr>
-          <w:b/>
-        </w:rPr>
-        <w:t xml:space="preserve">Lecture 4: Graphs, Brian, XX min</w:t>
-      </w:r>
-    </w:p>
-    <w:p>
-      <w:pPr>
-        <w:pStyle w:val="BodyText"/>
-      </w:pPr>
-      <w:r>
-        <w:rPr>
-          <w:b/>
-        </w:rPr>
-        <w:t xml:space="preserve">Lecture 5: Logarithms and Exponents, Brian, XX min</w:t>
-      </w:r>
-    </w:p>
-    <w:p>
-      <w:pPr>
-        <w:pStyle w:val="BodyText"/>
-      </w:pPr>
-      <w:r>
-        <w:rPr>
-          <w:b/>
-        </w:rPr>
-        <w:t xml:space="preserve">Lecture 6: Word Problems, Jessica, XX min</w:t>
-      </w:r>
-    </w:p>
-    <w:p>
-      <w:pPr>
-        <w:pStyle w:val="Heading2"/>
-      </w:pPr>
-      <w:bookmarkStart w:id="41" w:name="day-3-26-september-2017-8-1030am"/>
-      <w:bookmarkEnd w:id="41"/>
-      <w:r>
-        <w:t xml:space="preserve">Day 3, 26 September 2017, 8-10:30am</w:t>
-      </w:r>
-    </w:p>
-    <w:p>
-      <w:pPr>
-        <w:pStyle w:val="FirstParagraph"/>
-      </w:pPr>
-      <w:r>
-        <w:rPr>
-          <w:b/>
-        </w:rPr>
-        <w:t xml:space="preserve">Lecture 7: Installing R and RStudio, Brian, XX min (much live demo)</w:t>
-      </w:r>
-    </w:p>
-    <w:p>
-      <w:pPr>
-        <w:pStyle w:val="BodyText"/>
-      </w:pPr>
-      <w:r>
-        <w:rPr>
-          <w:b/>
-        </w:rPr>
-        <w:t xml:space="preserve">Lecture 8: R basics, Brian, XX min (much live demo)</w:t>
-      </w:r>
-    </w:p>
-    <w:p>
-      <w:pPr>
-        <w:pStyle w:val="BodyText"/>
-      </w:pPr>
-      <w:r>
-        <w:rPr>
-          <w:b/>
-        </w:rPr>
-        <w:t xml:space="preserve">Lecture 9: The RStudio environment, Brian, XX min (much live demo)</w:t>
-      </w:r>
-    </w:p>
-    <w:p>
-      <w:pPr>
-        <w:pStyle w:val="BodyText"/>
-      </w:pPr>
-      <w:r>
-        <w:rPr>
-          <w:b/>
-        </w:rPr>
-        <w:t xml:space="preserve">Lecture 10: Accessing help, Brian, XX min (much live demo)</w:t>
-      </w:r>
-    </w:p>
-    <w:p>
-      <w:pPr>
-        <w:pStyle w:val="Heading1"/>
-      </w:pPr>
-      <w:bookmarkStart w:id="42" w:name="recommended-readingbrowsing"/>
-      <w:bookmarkEnd w:id="42"/>
-      <w:r>
-        <w:t xml:space="preserve">Recommended Reading/Browsing</w:t>
-      </w:r>
-    </w:p>
-    <w:p>
-      <w:pPr>
-        <w:pStyle w:val="Heading2"/>
-      </w:pPr>
-      <w:bookmarkStart w:id="43" w:name="general"/>
-      <w:bookmarkEnd w:id="43"/>
-      <w:r>
-        <w:t xml:space="preserve">General</w:t>
-      </w:r>
     </w:p>
     <w:p>
       <w:pPr>
@@ -640,12 +421,29 @@
           <w:ilvl w:val="0"/>
         </w:numPr>
       </w:pPr>
-      <w:hyperlink r:id="rId44">
-        <w:r>
-          <w:rPr>
-            <w:rStyle w:val="Hyperlink"/>
-          </w:rPr>
-          <w:t xml:space="preserve">Christopher Gandrud, Reproducible Research with R and Rstudio, (2015)</w:t>
+      <w:r>
+        <w:t xml:space="preserve">Placeholder list</w:t>
+      </w:r>
+    </w:p>
+    <w:p>
+      <w:pPr>
+        <w:pStyle w:val="FirstParagraph"/>
+      </w:pPr>
+      <w:r>
+        <w:rPr>
+          <w:b/>
+        </w:rPr>
+        <w:t xml:space="preserve">Lecture 2: Fractions, Percentages, and Decimals, Jessica, XX min</w:t>
+      </w:r>
+      <w:r>
+        <w:t xml:space="preserve"> </w:t>
+      </w:r>
+      <w:hyperlink r:id="rId34">
+        <w:r>
+          <w:rPr>
+            <w:rStyle w:val="Hyperlink"/>
+          </w:rPr>
+          <w:t xml:space="preserve">pdf</w:t>
         </w:r>
       </w:hyperlink>
     </w:p>
@@ -653,45 +451,324 @@
       <w:pPr>
         <w:pStyle w:val="Compact"/>
         <w:numPr>
-          <w:numId w:val="1003"/>
+          <w:numId w:val="1004"/>
           <w:ilvl w:val="0"/>
         </w:numPr>
       </w:pPr>
-      <w:hyperlink r:id="rId45">
-        <w:r>
-          <w:rPr>
-            <w:rStyle w:val="Hyperlink"/>
-          </w:rPr>
-          <w:t xml:space="preserve">Hadley Wickham, R Packages (2015)</w:t>
-        </w:r>
-      </w:hyperlink>
+      <w:r>
+        <w:t xml:space="preserve">Another placeholder list</w:t>
+      </w:r>
+    </w:p>
+    <w:p>
+      <w:pPr>
+        <w:pStyle w:val="FirstParagraph"/>
+      </w:pPr>
+      <w:r>
+        <w:rPr>
+          <w:b/>
+        </w:rPr>
+        <w:t xml:space="preserve">Lecture 3: Algebra, Jessica, XX min</w:t>
+      </w:r>
+      <w:r>
+        <w:t xml:space="preserve"> </w:t>
+      </w:r>
+      <w:r>
+        <w:t xml:space="preserve">* Another placeholder list</w:t>
+      </w:r>
+    </w:p>
+    <w:p>
+      <w:pPr>
+        <w:pStyle w:val="Heading2"/>
+      </w:pPr>
+      <w:bookmarkStart w:id="35" w:name="day-2-25-september-2017-2-530pm"/>
+      <w:bookmarkEnd w:id="35"/>
+      <w:r>
+        <w:t xml:space="preserve">Day 2, 25 September 2017, 2-5:30pm</w:t>
+      </w:r>
+    </w:p>
+    <w:p>
+      <w:pPr>
+        <w:pStyle w:val="FirstParagraph"/>
+      </w:pPr>
+      <w:r>
+        <w:rPr>
+          <w:b/>
+        </w:rPr>
+        <w:t xml:space="preserve">Lecture 4: Graphs, Brian, XX min</w:t>
+      </w:r>
+      <w:r>
+        <w:t xml:space="preserve"> </w:t>
+      </w:r>
+      <w:hyperlink r:id="rId36">
+        <w:r>
+          <w:rPr>
+            <w:rStyle w:val="Hyperlink"/>
+          </w:rPr>
+          <w:t xml:space="preserve">pdf</w:t>
+        </w:r>
+      </w:hyperlink>
+    </w:p>
+    <w:p>
+      <w:pPr>
+        <w:pStyle w:val="BodyText"/>
+      </w:pPr>
+      <w:r>
+        <w:rPr>
+          <w:b/>
+        </w:rPr>
+        <w:t xml:space="preserve">Lecture 5: Logarithms and Exponents, Brian, XX min</w:t>
+      </w:r>
+      <w:r>
+        <w:t xml:space="preserve"> </w:t>
+      </w:r>
+      <w:hyperlink r:id="rId37">
+        <w:r>
+          <w:rPr>
+            <w:rStyle w:val="Hyperlink"/>
+          </w:rPr>
+          <w:t xml:space="preserve">pdf</w:t>
+        </w:r>
+      </w:hyperlink>
+    </w:p>
+    <w:p>
+      <w:pPr>
+        <w:pStyle w:val="BodyText"/>
+      </w:pPr>
+      <w:r>
+        <w:rPr>
+          <w:b/>
+        </w:rPr>
+        <w:t xml:space="preserve">Lecture 6: Word Problems, Jessica, XX min</w:t>
+      </w:r>
+    </w:p>
+    <w:p>
+      <w:pPr>
+        <w:pStyle w:val="Heading2"/>
+      </w:pPr>
+      <w:bookmarkStart w:id="38" w:name="day-3-26-september-2017-8-1030am"/>
+      <w:bookmarkEnd w:id="38"/>
+      <w:r>
+        <w:t xml:space="preserve">Day 3, 26 September 2017, 8-10:30am</w:t>
+      </w:r>
+    </w:p>
+    <w:p>
+      <w:pPr>
+        <w:pStyle w:val="FirstParagraph"/>
+      </w:pPr>
+      <w:r>
+        <w:rPr>
+          <w:b/>
+        </w:rPr>
+        <w:t xml:space="preserve">Lecture 7: Installing R and RStudio, Brian, XX min (much live demo)</w:t>
+      </w:r>
+      <w:r>
+        <w:t xml:space="preserve"> </w:t>
+      </w:r>
+      <w:hyperlink r:id="rId39">
+        <w:r>
+          <w:rPr>
+            <w:rStyle w:val="Hyperlink"/>
+          </w:rPr>
+          <w:t xml:space="preserve">pdf</w:t>
+        </w:r>
+      </w:hyperlink>
+    </w:p>
+    <w:p>
+      <w:pPr>
+        <w:pStyle w:val="BodyText"/>
+      </w:pPr>
+      <w:r>
+        <w:rPr>
+          <w:b/>
+        </w:rPr>
+        <w:t xml:space="preserve">Lecture 8: R basics, Brian, XX min (much live demo)</w:t>
+      </w:r>
+      <w:r>
+        <w:t xml:space="preserve"> </w:t>
+      </w:r>
+      <w:hyperlink r:id="rId40">
+        <w:r>
+          <w:rPr>
+            <w:rStyle w:val="Hyperlink"/>
+          </w:rPr>
+          <w:t xml:space="preserve">pdf</w:t>
+        </w:r>
+      </w:hyperlink>
+    </w:p>
+    <w:p>
+      <w:pPr>
+        <w:pStyle w:val="BodyText"/>
+      </w:pPr>
+      <w:r>
+        <w:rPr>
+          <w:b/>
+        </w:rPr>
+        <w:t xml:space="preserve">Lecture 9: The RStudio environment, Brian, XX min (much live demo)</w:t>
+      </w:r>
+      <w:r>
+        <w:t xml:space="preserve"> </w:t>
+      </w:r>
+      <w:hyperlink r:id="rId41">
+        <w:r>
+          <w:rPr>
+            <w:rStyle w:val="Hyperlink"/>
+          </w:rPr>
+          <w:t xml:space="preserve">pdf</w:t>
+        </w:r>
+      </w:hyperlink>
+    </w:p>
+    <w:p>
+      <w:pPr>
+        <w:pStyle w:val="BodyText"/>
+      </w:pPr>
+      <w:r>
+        <w:rPr>
+          <w:b/>
+        </w:rPr>
+        <w:t xml:space="preserve">Lecture 10: Accessing help, Brian, XX min (much live demo)</w:t>
+      </w:r>
+      <w:r>
+        <w:t xml:space="preserve"> </w:t>
+      </w:r>
+      <w:hyperlink r:id="rId42">
+        <w:r>
+          <w:rPr>
+            <w:rStyle w:val="Hyperlink"/>
+          </w:rPr>
+          <w:t xml:space="preserve">pdf</w:t>
+        </w:r>
+      </w:hyperlink>
+    </w:p>
+    <w:p>
+      <w:pPr>
+        <w:pStyle w:val="Heading1"/>
+      </w:pPr>
+      <w:bookmarkStart w:id="43" w:name="recommended-readingbrowsing"/>
+      <w:bookmarkEnd w:id="43"/>
+      <w:r>
+        <w:t xml:space="preserve">Recommended Reading/Browsing</w:t>
+      </w:r>
+    </w:p>
+    <w:p>
+      <w:pPr>
+        <w:pStyle w:val="Heading2"/>
+      </w:pPr>
+      <w:bookmarkStart w:id="44" w:name="r"/>
+      <w:bookmarkEnd w:id="44"/>
+      <w:r>
+        <w:t xml:space="preserve">R</w:t>
+      </w:r>
     </w:p>
     <w:p>
       <w:pPr>
         <w:pStyle w:val="Compact"/>
         <w:numPr>
-          <w:numId w:val="1003"/>
+          <w:numId w:val="1005"/>
           <w:ilvl w:val="0"/>
         </w:numPr>
       </w:pPr>
-      <w:hyperlink r:id="rId46">
-        <w:r>
-          <w:rPr>
-            <w:rStyle w:val="Hyperlink"/>
-          </w:rPr>
-          <w:t xml:space="preserve">Yihui Xie, Dynamic Documents with R and knitr, (2015)</w:t>
-        </w:r>
-      </w:hyperlink>
+      <w:hyperlink r:id="rId45">
+        <w:r>
+          <w:rPr>
+            <w:rStyle w:val="Hyperlink"/>
+          </w:rPr>
+          <w:t xml:space="preserve">Lecture notes on data types and data structures</w:t>
+        </w:r>
+      </w:hyperlink>
+      <w:r>
+        <w:t xml:space="preserve"> </w:t>
+      </w:r>
+      <w:r>
+        <w:t xml:space="preserve">(from 2016)</w:t>
+      </w:r>
     </w:p>
     <w:p>
       <w:pPr>
         <w:pStyle w:val="Compact"/>
         <w:numPr>
-          <w:numId w:val="1003"/>
+          <w:numId w:val="1005"/>
           <w:ilvl w:val="0"/>
         </w:numPr>
       </w:pPr>
-      <w:hyperlink r:id="rId47">
+      <w:hyperlink r:id="rId46">
+        <w:r>
+          <w:rPr>
+            <w:rStyle w:val="Hyperlink"/>
+          </w:rPr>
+          <w:t xml:space="preserve">Hadley Wickham's book</w:t>
+        </w:r>
+      </w:hyperlink>
+    </w:p>
+    <w:p>
+      <w:pPr>
+        <w:pStyle w:val="Heading2"/>
+      </w:pPr>
+      <w:bookmarkStart w:id="47" w:name="reproducible-research"/>
+      <w:bookmarkEnd w:id="47"/>
+      <w:r>
+        <w:t xml:space="preserve">Reproducible Research</w:t>
+      </w:r>
+    </w:p>
+    <w:p>
+      <w:pPr>
+        <w:pStyle w:val="Compact"/>
+        <w:numPr>
+          <w:numId w:val="1006"/>
+          <w:ilvl w:val="0"/>
+        </w:numPr>
+      </w:pPr>
+      <w:hyperlink r:id="rId48">
+        <w:r>
+          <w:rPr>
+            <w:rStyle w:val="Hyperlink"/>
+          </w:rPr>
+          <w:t xml:space="preserve">Christopher Gandrud, Reproducible Research with R and Rstudio, (2015)</w:t>
+        </w:r>
+      </w:hyperlink>
+    </w:p>
+    <w:p>
+      <w:pPr>
+        <w:pStyle w:val="Compact"/>
+        <w:numPr>
+          <w:numId w:val="1006"/>
+          <w:ilvl w:val="0"/>
+        </w:numPr>
+      </w:pPr>
+      <w:hyperlink r:id="rId49">
+        <w:r>
+          <w:rPr>
+            <w:rStyle w:val="Hyperlink"/>
+          </w:rPr>
+          <w:t xml:space="preserve">Hadley Wickham, R Packages (2015)</w:t>
+        </w:r>
+      </w:hyperlink>
+    </w:p>
+    <w:p>
+      <w:pPr>
+        <w:pStyle w:val="Compact"/>
+        <w:numPr>
+          <w:numId w:val="1006"/>
+          <w:ilvl w:val="0"/>
+        </w:numPr>
+      </w:pPr>
+      <w:hyperlink r:id="rId50">
+        <w:r>
+          <w:rPr>
+            <w:rStyle w:val="Hyperlink"/>
+          </w:rPr>
+          <w:t xml:space="preserve">Yihui Xie, Dynamic Documents with R and knitr, (2015)</w:t>
+        </w:r>
+      </w:hyperlink>
+    </w:p>
+    <w:p>
+      <w:pPr>
+        <w:pStyle w:val="Compact"/>
+        <w:numPr>
+          <w:numId w:val="1006"/>
+          <w:ilvl w:val="0"/>
+        </w:numPr>
+      </w:pPr>
+      <w:hyperlink r:id="rId51">
         <w:r>
           <w:rPr>
             <w:rStyle w:val="Hyperlink"/>
@@ -808,7 +885,7 @@
     </w:lvl>
   </w:abstractNum>
   <w:abstractNum w:abstractNumId="990">
-    <w:nsid w:val="a79a95f7"/>
+    <w:nsid w:val="2c2c23b9"/>
     <w:multiLevelType w:val="multilevel"/>
     <w:lvl w:ilvl="0">
       <w:numFmt w:val="bullet"/>
@@ -889,7 +966,7 @@
     </w:lvl>
   </w:abstractNum>
   <w:abstractNum w:abstractNumId="991">
-    <w:nsid w:val="499d0158"/>
+    <w:nsid w:val="b4998b6e"/>
     <w:multiLevelType w:val="multilevel"/>
     <w:lvl w:ilvl="0">
       <w:numFmt w:val="bullet"/>
@@ -982,6 +1059,15 @@
     <w:abstractNumId w:val="991"/>
   </w:num>
   <w:num w:numId="1003">
+    <w:abstractNumId w:val="991"/>
+  </w:num>
+  <w:num w:numId="1004">
+    <w:abstractNumId w:val="991"/>
+  </w:num>
+  <w:num w:numId="1005">
+    <w:abstractNumId w:val="991"/>
+  </w:num>
+  <w:num w:numId="1006">
     <w:abstractNumId w:val="991"/>
   </w:num>
 </w:numbering>

</xml_diff>

<commit_message>
Moved pngs to figs/; removed latex nonsense files; updated README
</commit_message>
<xml_diff>
--- a/README.docx
+++ b/README.docx
@@ -581,7 +581,7 @@
         <w:rPr>
           <w:b/>
         </w:rPr>
-        <w:t xml:space="preserve">Lecture 8: R basics, Brian, XX min (much live demo)</w:t>
+        <w:t xml:space="preserve">Lecture 8: R and RStudio basics, Brian, XX min (much live demo)</w:t>
       </w:r>
       <w:r>
         <w:t xml:space="preserve"> </w:t>
@@ -603,7 +603,7 @@
         <w:rPr>
           <w:b/>
         </w:rPr>
-        <w:t xml:space="preserve">Lecture 9: The RStudio environment, Brian, XX min (much live demo)</w:t>
+        <w:t xml:space="preserve">Lecture 10: Accessing help, Brian, XX min (much live demo)</w:t>
       </w:r>
       <w:r>
         <w:t xml:space="preserve"> </w:t>
@@ -619,42 +619,20 @@
     </w:p>
     <w:p>
       <w:pPr>
-        <w:pStyle w:val="BodyText"/>
-      </w:pPr>
-      <w:r>
-        <w:rPr>
-          <w:b/>
-        </w:rPr>
-        <w:t xml:space="preserve">Lecture 10: Accessing help, Brian, XX min (much live demo)</w:t>
-      </w:r>
-      <w:r>
-        <w:t xml:space="preserve"> </w:t>
-      </w:r>
-      <w:hyperlink r:id="rId42">
-        <w:r>
-          <w:rPr>
-            <w:rStyle w:val="Hyperlink"/>
-          </w:rPr>
-          <w:t xml:space="preserve">pdf</w:t>
-        </w:r>
-      </w:hyperlink>
-    </w:p>
-    <w:p>
-      <w:pPr>
         <w:pStyle w:val="Heading1"/>
       </w:pPr>
-      <w:bookmarkStart w:id="43" w:name="recommended-readingbrowsing"/>
+      <w:bookmarkStart w:id="42" w:name="recommended-readingbrowsing"/>
+      <w:bookmarkEnd w:id="42"/>
+      <w:r>
+        <w:t xml:space="preserve">Recommended Reading/Browsing</w:t>
+      </w:r>
+    </w:p>
+    <w:p>
+      <w:pPr>
+        <w:pStyle w:val="Heading2"/>
+      </w:pPr>
+      <w:bookmarkStart w:id="43" w:name="r"/>
       <w:bookmarkEnd w:id="43"/>
-      <w:r>
-        <w:t xml:space="preserve">Recommended Reading/Browsing</w:t>
-      </w:r>
-    </w:p>
-    <w:p>
-      <w:pPr>
-        <w:pStyle w:val="Heading2"/>
-      </w:pPr>
-      <w:bookmarkStart w:id="44" w:name="r"/>
-      <w:bookmarkEnd w:id="44"/>
       <w:r>
         <w:t xml:space="preserve">R</w:t>
       </w:r>
@@ -667,7 +645,7 @@
           <w:ilvl w:val="0"/>
         </w:numPr>
       </w:pPr>
-      <w:hyperlink r:id="rId45">
+      <w:hyperlink r:id="rId44">
         <w:r>
           <w:rPr>
             <w:rStyle w:val="Hyperlink"/>
@@ -690,7 +668,7 @@
           <w:ilvl w:val="0"/>
         </w:numPr>
       </w:pPr>
-      <w:hyperlink r:id="rId46">
+      <w:hyperlink r:id="rId45">
         <w:r>
           <w:rPr>
             <w:rStyle w:val="Hyperlink"/>
@@ -703,8 +681,8 @@
       <w:pPr>
         <w:pStyle w:val="Heading2"/>
       </w:pPr>
-      <w:bookmarkStart w:id="47" w:name="reproducible-research"/>
-      <w:bookmarkEnd w:id="47"/>
+      <w:bookmarkStart w:id="46" w:name="reproducible-research"/>
+      <w:bookmarkEnd w:id="46"/>
       <w:r>
         <w:t xml:space="preserve">Reproducible Research</w:t>
       </w:r>
@@ -717,7 +695,7 @@
           <w:ilvl w:val="0"/>
         </w:numPr>
       </w:pPr>
-      <w:hyperlink r:id="rId48">
+      <w:hyperlink r:id="rId47">
         <w:r>
           <w:rPr>
             <w:rStyle w:val="Hyperlink"/>
@@ -734,7 +712,7 @@
           <w:ilvl w:val="0"/>
         </w:numPr>
       </w:pPr>
-      <w:hyperlink r:id="rId49">
+      <w:hyperlink r:id="rId48">
         <w:r>
           <w:rPr>
             <w:rStyle w:val="Hyperlink"/>
@@ -751,7 +729,7 @@
           <w:ilvl w:val="0"/>
         </w:numPr>
       </w:pPr>
-      <w:hyperlink r:id="rId50">
+      <w:hyperlink r:id="rId49">
         <w:r>
           <w:rPr>
             <w:rStyle w:val="Hyperlink"/>
@@ -768,7 +746,7 @@
           <w:ilvl w:val="0"/>
         </w:numPr>
       </w:pPr>
-      <w:hyperlink r:id="rId51">
+      <w:hyperlink r:id="rId50">
         <w:r>
           <w:rPr>
             <w:rStyle w:val="Hyperlink"/>
@@ -885,7 +863,7 @@
     </w:lvl>
   </w:abstractNum>
   <w:abstractNum w:abstractNumId="990">
-    <w:nsid w:val="2c2c23b9"/>
+    <w:nsid w:val="50f1e237"/>
     <w:multiLevelType w:val="multilevel"/>
     <w:lvl w:ilvl="0">
       <w:numFmt w:val="bullet"/>
@@ -966,7 +944,7 @@
     </w:lvl>
   </w:abstractNum>
   <w:abstractNum w:abstractNumId="991">
-    <w:nsid w:val="b4998b6e"/>
+    <w:nsid w:val="ea33d58c"/>
     <w:multiLevelType w:val="multilevel"/>
     <w:lvl w:ilvl="0">
       <w:numFmt w:val="bullet"/>

</xml_diff>

<commit_message>
Updated Makefile, READMEs; updated oo slides
</commit_message>
<xml_diff>
--- a/README.docx
+++ b/README.docx
@@ -399,7 +399,7 @@
         <w:rPr>
           <w:b/>
         </w:rPr>
-        <w:t xml:space="preserve">Lecture 1, Order of operations, Brian, XX min</w:t>
+        <w:t xml:space="preserve">Lecture 1: Order of operations and negative numbers, Brian, 35 min</w:t>
       </w:r>
       <w:r>
         <w:t xml:space="preserve"> </w:t>
@@ -422,7 +422,67 @@
         </w:numPr>
       </w:pPr>
       <w:r>
-        <w:t xml:space="preserve">Placeholder list</w:t>
+        <w:t xml:space="preserve">Teaser trailer: word problems</w:t>
+      </w:r>
+    </w:p>
+    <w:p>
+      <w:pPr>
+        <w:pStyle w:val="Compact"/>
+        <w:numPr>
+          <w:numId w:val="1004"/>
+          <w:ilvl w:val="1"/>
+        </w:numPr>
+      </w:pPr>
+      <w:r>
+        <w:t xml:space="preserve">Example: kidney stones</w:t>
+      </w:r>
+    </w:p>
+    <w:p>
+      <w:pPr>
+        <w:pStyle w:val="Compact"/>
+        <w:numPr>
+          <w:numId w:val="1004"/>
+          <w:ilvl w:val="1"/>
+        </w:numPr>
+      </w:pPr>
+      <w:r>
+        <w:t xml:space="preserve">Example: statistics in medical research</w:t>
+      </w:r>
+    </w:p>
+    <w:p>
+      <w:pPr>
+        <w:pStyle w:val="Compact"/>
+        <w:numPr>
+          <w:numId w:val="1003"/>
+          <w:ilvl w:val="0"/>
+        </w:numPr>
+      </w:pPr>
+      <w:r>
+        <w:t xml:space="preserve">Order of operations</w:t>
+      </w:r>
+    </w:p>
+    <w:p>
+      <w:pPr>
+        <w:pStyle w:val="Compact"/>
+        <w:numPr>
+          <w:numId w:val="1003"/>
+          <w:ilvl w:val="0"/>
+        </w:numPr>
+      </w:pPr>
+      <w:r>
+        <w:t xml:space="preserve">Negative numbers</w:t>
+      </w:r>
+    </w:p>
+    <w:p>
+      <w:pPr>
+        <w:pStyle w:val="Compact"/>
+        <w:numPr>
+          <w:numId w:val="1003"/>
+          <w:ilvl w:val="0"/>
+        </w:numPr>
+      </w:pPr>
+      <w:r>
+        <w:t xml:space="preserve">Absolute value</w:t>
       </w:r>
     </w:p>
     <w:p>
@@ -451,7 +511,7 @@
       <w:pPr>
         <w:pStyle w:val="Compact"/>
         <w:numPr>
-          <w:numId w:val="1004"/>
+          <w:numId w:val="1005"/>
           <w:ilvl w:val="0"/>
         </w:numPr>
       </w:pPr>
@@ -469,11 +529,17 @@
         </w:rPr>
         <w:t xml:space="preserve">Lecture 3: Algebra, Jessica, XX min</w:t>
       </w:r>
-      <w:r>
-        <w:t xml:space="preserve"> </w:t>
-      </w:r>
-      <w:r>
-        <w:t xml:space="preserve">* Another placeholder list</w:t>
+    </w:p>
+    <w:p>
+      <w:pPr>
+        <w:pStyle w:val="Compact"/>
+        <w:numPr>
+          <w:numId w:val="1006"/>
+          <w:ilvl w:val="0"/>
+        </w:numPr>
+      </w:pPr>
+      <w:r>
+        <w:t xml:space="preserve">Another placeholder list</w:t>
       </w:r>
     </w:p>
     <w:p>
@@ -559,7 +625,7 @@
         <w:rPr>
           <w:b/>
         </w:rPr>
-        <w:t xml:space="preserve">Lecture 7: Installing R and RStudio, Brian, XX min (much live demo)</w:t>
+        <w:t xml:space="preserve">Lecture 7: Installing R and RStudio, Brian, 20 min (much live demo)</w:t>
       </w:r>
       <w:r>
         <w:t xml:space="preserve"> </w:t>
@@ -581,7 +647,7 @@
         <w:rPr>
           <w:b/>
         </w:rPr>
-        <w:t xml:space="preserve">Lecture 8: R and RStudio basics, Brian, XX min (much live demo)</w:t>
+        <w:t xml:space="preserve">Lecture 8: R and RStudio basics, Brian, 90 min (much live demo)</w:t>
       </w:r>
       <w:r>
         <w:t xml:space="preserve"> </w:t>
@@ -597,13 +663,121 @@
     </w:p>
     <w:p>
       <w:pPr>
-        <w:pStyle w:val="BodyText"/>
+        <w:pStyle w:val="Compact"/>
+        <w:numPr>
+          <w:numId w:val="1007"/>
+          <w:ilvl w:val="0"/>
+        </w:numPr>
+      </w:pPr>
+      <w:r>
+        <w:t xml:space="preserve">R interface</w:t>
+      </w:r>
+    </w:p>
+    <w:p>
+      <w:pPr>
+        <w:pStyle w:val="Compact"/>
+        <w:numPr>
+          <w:numId w:val="1007"/>
+          <w:ilvl w:val="0"/>
+        </w:numPr>
+      </w:pPr>
+      <w:r>
+        <w:t xml:space="preserve">RStudio interface</w:t>
+      </w:r>
+    </w:p>
+    <w:p>
+      <w:pPr>
+        <w:pStyle w:val="Compact"/>
+        <w:numPr>
+          <w:numId w:val="1007"/>
+          <w:ilvl w:val="0"/>
+        </w:numPr>
+      </w:pPr>
+      <w:r>
+        <w:t xml:space="preserve">R scripts</w:t>
+      </w:r>
+    </w:p>
+    <w:p>
+      <w:pPr>
+        <w:pStyle w:val="Compact"/>
+        <w:numPr>
+          <w:numId w:val="1007"/>
+          <w:ilvl w:val="0"/>
+        </w:numPr>
+      </w:pPr>
+      <w:r>
+        <w:t xml:space="preserve">Intro to R programming</w:t>
+      </w:r>
+    </w:p>
+    <w:p>
+      <w:pPr>
+        <w:pStyle w:val="Compact"/>
+        <w:numPr>
+          <w:numId w:val="1008"/>
+          <w:ilvl w:val="1"/>
+        </w:numPr>
+      </w:pPr>
+      <w:r>
+        <w:t xml:space="preserve">Functions</w:t>
+      </w:r>
+    </w:p>
+    <w:p>
+      <w:pPr>
+        <w:pStyle w:val="Compact"/>
+        <w:numPr>
+          <w:numId w:val="1008"/>
+          <w:ilvl w:val="1"/>
+        </w:numPr>
+      </w:pPr>
+      <w:r>
+        <w:t xml:space="preserve">Objects</w:t>
+      </w:r>
+    </w:p>
+    <w:p>
+      <w:pPr>
+        <w:pStyle w:val="Compact"/>
+        <w:numPr>
+          <w:numId w:val="1008"/>
+          <w:ilvl w:val="1"/>
+        </w:numPr>
+      </w:pPr>
+      <w:r>
+        <w:t xml:space="preserve">Loading/saving data</w:t>
+      </w:r>
+    </w:p>
+    <w:p>
+      <w:pPr>
+        <w:pStyle w:val="Compact"/>
+        <w:numPr>
+          <w:numId w:val="1008"/>
+          <w:ilvl w:val="1"/>
+        </w:numPr>
+      </w:pPr>
+      <w:r>
+        <w:t xml:space="preserve">Manipulating data (indexing, subsetting)</w:t>
+      </w:r>
+    </w:p>
+    <w:p>
+      <w:pPr>
+        <w:pStyle w:val="Compact"/>
+        <w:numPr>
+          <w:numId w:val="1007"/>
+          <w:ilvl w:val="0"/>
+        </w:numPr>
+      </w:pPr>
+      <w:r>
+        <w:t xml:space="preserve">R packages</w:t>
+      </w:r>
+    </w:p>
+    <w:p>
+      <w:pPr>
+        <w:pStyle w:val="FirstParagraph"/>
       </w:pPr>
       <w:r>
         <w:rPr>
           <w:b/>
         </w:rPr>
-        <w:t xml:space="preserve">Lecture 10: Accessing help, Brian, XX min (much live demo)</w:t>
+        <w:t xml:space="preserve">Lecture 10: Accessing help, Brian, 40 min (much live demo)</w:t>
       </w:r>
       <w:r>
         <w:t xml:space="preserve"> </w:t>
@@ -619,6 +793,30 @@
     </w:p>
     <w:p>
       <w:pPr>
+        <w:pStyle w:val="Compact"/>
+        <w:numPr>
+          <w:numId w:val="1009"/>
+          <w:ilvl w:val="0"/>
+        </w:numPr>
+      </w:pPr>
+      <w:r>
+        <w:t xml:space="preserve">Help files within R/on CRAN</w:t>
+      </w:r>
+    </w:p>
+    <w:p>
+      <w:pPr>
+        <w:pStyle w:val="Compact"/>
+        <w:numPr>
+          <w:numId w:val="1009"/>
+          <w:ilvl w:val="0"/>
+        </w:numPr>
+      </w:pPr>
+      <w:r>
+        <w:t xml:space="preserve">Help on the web</w:t>
+      </w:r>
+    </w:p>
+    <w:p>
+      <w:pPr>
         <w:pStyle w:val="Heading1"/>
       </w:pPr>
       <w:bookmarkStart w:id="42" w:name="recommended-readingbrowsing"/>
@@ -641,7 +839,7 @@
       <w:pPr>
         <w:pStyle w:val="Compact"/>
         <w:numPr>
-          <w:numId w:val="1005"/>
+          <w:numId w:val="1010"/>
           <w:ilvl w:val="0"/>
         </w:numPr>
       </w:pPr>
@@ -664,7 +862,7 @@
       <w:pPr>
         <w:pStyle w:val="Compact"/>
         <w:numPr>
-          <w:numId w:val="1005"/>
+          <w:numId w:val="1010"/>
           <w:ilvl w:val="0"/>
         </w:numPr>
       </w:pPr>
@@ -691,7 +889,7 @@
       <w:pPr>
         <w:pStyle w:val="Compact"/>
         <w:numPr>
-          <w:numId w:val="1006"/>
+          <w:numId w:val="1011"/>
           <w:ilvl w:val="0"/>
         </w:numPr>
       </w:pPr>
@@ -708,7 +906,7 @@
       <w:pPr>
         <w:pStyle w:val="Compact"/>
         <w:numPr>
-          <w:numId w:val="1006"/>
+          <w:numId w:val="1011"/>
           <w:ilvl w:val="0"/>
         </w:numPr>
       </w:pPr>
@@ -725,7 +923,7 @@
       <w:pPr>
         <w:pStyle w:val="Compact"/>
         <w:numPr>
-          <w:numId w:val="1006"/>
+          <w:numId w:val="1011"/>
           <w:ilvl w:val="0"/>
         </w:numPr>
       </w:pPr>
@@ -742,7 +940,7 @@
       <w:pPr>
         <w:pStyle w:val="Compact"/>
         <w:numPr>
-          <w:numId w:val="1006"/>
+          <w:numId w:val="1011"/>
           <w:ilvl w:val="0"/>
         </w:numPr>
       </w:pPr>
@@ -863,7 +1061,7 @@
     </w:lvl>
   </w:abstractNum>
   <w:abstractNum w:abstractNumId="990">
-    <w:nsid w:val="50f1e237"/>
+    <w:nsid w:val="93cc9987"/>
     <w:multiLevelType w:val="multilevel"/>
     <w:lvl w:ilvl="0">
       <w:numFmt w:val="bullet"/>
@@ -944,7 +1142,7 @@
     </w:lvl>
   </w:abstractNum>
   <w:abstractNum w:abstractNumId="991">
-    <w:nsid w:val="ea33d58c"/>
+    <w:nsid w:val="1b3a4f7d"/>
     <w:multiLevelType w:val="multilevel"/>
     <w:lvl w:ilvl="0">
       <w:numFmt w:val="bullet"/>
@@ -1046,6 +1244,21 @@
     <w:abstractNumId w:val="991"/>
   </w:num>
   <w:num w:numId="1006">
+    <w:abstractNumId w:val="991"/>
+  </w:num>
+  <w:num w:numId="1007">
+    <w:abstractNumId w:val="991"/>
+  </w:num>
+  <w:num w:numId="1008">
+    <w:abstractNumId w:val="991"/>
+  </w:num>
+  <w:num w:numId="1009">
+    <w:abstractNumId w:val="991"/>
+  </w:num>
+  <w:num w:numId="1010">
+    <w:abstractNumId w:val="991"/>
+  </w:num>
+  <w:num w:numId="1011">
     <w:abstractNumId w:val="991"/>
   </w:num>
 </w:numbering>

</xml_diff>

<commit_message>
Updated README; updated R file for graphs
</commit_message>
<xml_diff>
--- a/README.docx
+++ b/README.docx
@@ -560,7 +560,7 @@
         <w:rPr>
           <w:b/>
         </w:rPr>
-        <w:t xml:space="preserve">Lecture 4: Graphs, Brian, XX min</w:t>
+        <w:t xml:space="preserve">Lecture 4: Graphs, Brian, 50 min</w:t>
       </w:r>
       <w:r>
         <w:t xml:space="preserve"> </w:t>
@@ -576,7 +576,55 @@
     </w:p>
     <w:p>
       <w:pPr>
-        <w:pStyle w:val="BodyText"/>
+        <w:pStyle w:val="Compact"/>
+        <w:numPr>
+          <w:numId w:val="1007"/>
+          <w:ilvl w:val="0"/>
+        </w:numPr>
+      </w:pPr>
+      <w:r>
+        <w:t xml:space="preserve">Slope-intercept and point slope form</w:t>
+      </w:r>
+    </w:p>
+    <w:p>
+      <w:pPr>
+        <w:pStyle w:val="Compact"/>
+        <w:numPr>
+          <w:numId w:val="1007"/>
+          <w:ilvl w:val="0"/>
+        </w:numPr>
+      </w:pPr>
+      <w:r>
+        <w:t xml:space="preserve">Drawing graphs based on an equation for a line</w:t>
+      </w:r>
+    </w:p>
+    <w:p>
+      <w:pPr>
+        <w:pStyle w:val="Compact"/>
+        <w:numPr>
+          <w:numId w:val="1007"/>
+          <w:ilvl w:val="0"/>
+        </w:numPr>
+      </w:pPr>
+      <w:r>
+        <w:t xml:space="preserve">Determining the equation from a graph</w:t>
+      </w:r>
+    </w:p>
+    <w:p>
+      <w:pPr>
+        <w:pStyle w:val="Compact"/>
+        <w:numPr>
+          <w:numId w:val="1007"/>
+          <w:ilvl w:val="0"/>
+        </w:numPr>
+      </w:pPr>
+      <w:r>
+        <w:t xml:space="preserve">Transformations: shifting and stretching</w:t>
+      </w:r>
+    </w:p>
+    <w:p>
+      <w:pPr>
+        <w:pStyle w:val="FirstParagraph"/>
       </w:pPr>
       <w:r>
         <w:rPr>
@@ -665,7 +713,7 @@
       <w:pPr>
         <w:pStyle w:val="Compact"/>
         <w:numPr>
-          <w:numId w:val="1007"/>
+          <w:numId w:val="1008"/>
           <w:ilvl w:val="0"/>
         </w:numPr>
       </w:pPr>
@@ -677,7 +725,7 @@
       <w:pPr>
         <w:pStyle w:val="Compact"/>
         <w:numPr>
-          <w:numId w:val="1007"/>
+          <w:numId w:val="1008"/>
           <w:ilvl w:val="0"/>
         </w:numPr>
       </w:pPr>
@@ -689,7 +737,7 @@
       <w:pPr>
         <w:pStyle w:val="Compact"/>
         <w:numPr>
-          <w:numId w:val="1007"/>
+          <w:numId w:val="1008"/>
           <w:ilvl w:val="0"/>
         </w:numPr>
       </w:pPr>
@@ -701,7 +749,7 @@
       <w:pPr>
         <w:pStyle w:val="Compact"/>
         <w:numPr>
-          <w:numId w:val="1007"/>
+          <w:numId w:val="1008"/>
           <w:ilvl w:val="0"/>
         </w:numPr>
       </w:pPr>
@@ -713,55 +761,55 @@
       <w:pPr>
         <w:pStyle w:val="Compact"/>
         <w:numPr>
+          <w:numId w:val="1009"/>
+          <w:ilvl w:val="1"/>
+        </w:numPr>
+      </w:pPr>
+      <w:r>
+        <w:t xml:space="preserve">Functions</w:t>
+      </w:r>
+    </w:p>
+    <w:p>
+      <w:pPr>
+        <w:pStyle w:val="Compact"/>
+        <w:numPr>
+          <w:numId w:val="1009"/>
+          <w:ilvl w:val="1"/>
+        </w:numPr>
+      </w:pPr>
+      <w:r>
+        <w:t xml:space="preserve">Objects</w:t>
+      </w:r>
+    </w:p>
+    <w:p>
+      <w:pPr>
+        <w:pStyle w:val="Compact"/>
+        <w:numPr>
+          <w:numId w:val="1009"/>
+          <w:ilvl w:val="1"/>
+        </w:numPr>
+      </w:pPr>
+      <w:r>
+        <w:t xml:space="preserve">Loading/saving data</w:t>
+      </w:r>
+    </w:p>
+    <w:p>
+      <w:pPr>
+        <w:pStyle w:val="Compact"/>
+        <w:numPr>
+          <w:numId w:val="1009"/>
+          <w:ilvl w:val="1"/>
+        </w:numPr>
+      </w:pPr>
+      <w:r>
+        <w:t xml:space="preserve">Manipulating data (indexing, subsetting)</w:t>
+      </w:r>
+    </w:p>
+    <w:p>
+      <w:pPr>
+        <w:pStyle w:val="Compact"/>
+        <w:numPr>
           <w:numId w:val="1008"/>
-          <w:ilvl w:val="1"/>
-        </w:numPr>
-      </w:pPr>
-      <w:r>
-        <w:t xml:space="preserve">Functions</w:t>
-      </w:r>
-    </w:p>
-    <w:p>
-      <w:pPr>
-        <w:pStyle w:val="Compact"/>
-        <w:numPr>
-          <w:numId w:val="1008"/>
-          <w:ilvl w:val="1"/>
-        </w:numPr>
-      </w:pPr>
-      <w:r>
-        <w:t xml:space="preserve">Objects</w:t>
-      </w:r>
-    </w:p>
-    <w:p>
-      <w:pPr>
-        <w:pStyle w:val="Compact"/>
-        <w:numPr>
-          <w:numId w:val="1008"/>
-          <w:ilvl w:val="1"/>
-        </w:numPr>
-      </w:pPr>
-      <w:r>
-        <w:t xml:space="preserve">Loading/saving data</w:t>
-      </w:r>
-    </w:p>
-    <w:p>
-      <w:pPr>
-        <w:pStyle w:val="Compact"/>
-        <w:numPr>
-          <w:numId w:val="1008"/>
-          <w:ilvl w:val="1"/>
-        </w:numPr>
-      </w:pPr>
-      <w:r>
-        <w:t xml:space="preserve">Manipulating data (indexing, subsetting)</w:t>
-      </w:r>
-    </w:p>
-    <w:p>
-      <w:pPr>
-        <w:pStyle w:val="Compact"/>
-        <w:numPr>
-          <w:numId w:val="1007"/>
           <w:ilvl w:val="0"/>
         </w:numPr>
       </w:pPr>
@@ -795,7 +843,7 @@
       <w:pPr>
         <w:pStyle w:val="Compact"/>
         <w:numPr>
-          <w:numId w:val="1009"/>
+          <w:numId w:val="1010"/>
           <w:ilvl w:val="0"/>
         </w:numPr>
       </w:pPr>
@@ -807,7 +855,7 @@
       <w:pPr>
         <w:pStyle w:val="Compact"/>
         <w:numPr>
-          <w:numId w:val="1009"/>
+          <w:numId w:val="1010"/>
           <w:ilvl w:val="0"/>
         </w:numPr>
       </w:pPr>
@@ -839,7 +887,7 @@
       <w:pPr>
         <w:pStyle w:val="Compact"/>
         <w:numPr>
-          <w:numId w:val="1010"/>
+          <w:numId w:val="1011"/>
           <w:ilvl w:val="0"/>
         </w:numPr>
       </w:pPr>
@@ -862,7 +910,7 @@
       <w:pPr>
         <w:pStyle w:val="Compact"/>
         <w:numPr>
-          <w:numId w:val="1010"/>
+          <w:numId w:val="1011"/>
           <w:ilvl w:val="0"/>
         </w:numPr>
       </w:pPr>
@@ -889,7 +937,7 @@
       <w:pPr>
         <w:pStyle w:val="Compact"/>
         <w:numPr>
-          <w:numId w:val="1011"/>
+          <w:numId w:val="1012"/>
           <w:ilvl w:val="0"/>
         </w:numPr>
       </w:pPr>
@@ -906,7 +954,7 @@
       <w:pPr>
         <w:pStyle w:val="Compact"/>
         <w:numPr>
-          <w:numId w:val="1011"/>
+          <w:numId w:val="1012"/>
           <w:ilvl w:val="0"/>
         </w:numPr>
       </w:pPr>
@@ -923,7 +971,7 @@
       <w:pPr>
         <w:pStyle w:val="Compact"/>
         <w:numPr>
-          <w:numId w:val="1011"/>
+          <w:numId w:val="1012"/>
           <w:ilvl w:val="0"/>
         </w:numPr>
       </w:pPr>
@@ -940,7 +988,7 @@
       <w:pPr>
         <w:pStyle w:val="Compact"/>
         <w:numPr>
-          <w:numId w:val="1011"/>
+          <w:numId w:val="1012"/>
           <w:ilvl w:val="0"/>
         </w:numPr>
       </w:pPr>
@@ -1061,7 +1109,7 @@
     </w:lvl>
   </w:abstractNum>
   <w:abstractNum w:abstractNumId="990">
-    <w:nsid w:val="93cc9987"/>
+    <w:nsid w:val="919dd17f"/>
     <w:multiLevelType w:val="multilevel"/>
     <w:lvl w:ilvl="0">
       <w:numFmt w:val="bullet"/>
@@ -1142,7 +1190,7 @@
     </w:lvl>
   </w:abstractNum>
   <w:abstractNum w:abstractNumId="991">
-    <w:nsid w:val="1b3a4f7d"/>
+    <w:nsid w:val="5dfabbe8"/>
     <w:multiLevelType w:val="multilevel"/>
     <w:lvl w:ilvl="0">
       <w:numFmt w:val="bullet"/>
@@ -1259,6 +1307,9 @@
     <w:abstractNumId w:val="991"/>
   </w:num>
   <w:num w:numId="1011">
+    <w:abstractNumId w:val="991"/>
+  </w:num>
+  <w:num w:numId="1012">
     <w:abstractNumId w:val="991"/>
   </w:num>
 </w:numbering>

</xml_diff>

<commit_message>
Updated README with log timing
</commit_message>
<xml_diff>
--- a/README.docx
+++ b/README.docx
@@ -630,7 +630,7 @@
         <w:rPr>
           <w:b/>
         </w:rPr>
-        <w:t xml:space="preserve">Lecture 5: Logarithms and Exponents, Brian, XX min</w:t>
+        <w:t xml:space="preserve">Lecture 5: Logarithms and Exponents, Brian, 40 min</w:t>
       </w:r>
       <w:r>
         <w:t xml:space="preserve"> </w:t>
@@ -1109,7 +1109,7 @@
     </w:lvl>
   </w:abstractNum>
   <w:abstractNum w:abstractNumId="990">
-    <w:nsid w:val="919dd17f"/>
+    <w:nsid w:val="c28518a0"/>
     <w:multiLevelType w:val="multilevel"/>
     <w:lvl w:ilvl="0">
       <w:numFmt w:val="bullet"/>
@@ -1190,7 +1190,7 @@
     </w:lvl>
   </w:abstractNum>
   <w:abstractNum w:abstractNumId="991">
-    <w:nsid w:val="5dfabbe8"/>
+    <w:nsid w:val="46a533e7"/>
     <w:multiLevelType w:val="multilevel"/>
     <w:lvl w:ilvl="0">
       <w:numFmt w:val="bullet"/>

</xml_diff>

<commit_message>
Updated README with list of log topics
</commit_message>
<xml_diff>
--- a/README.docx
+++ b/README.docx
@@ -646,7 +646,55 @@
     </w:p>
     <w:p>
       <w:pPr>
-        <w:pStyle w:val="BodyText"/>
+        <w:pStyle w:val="Compact"/>
+        <w:numPr>
+          <w:numId w:val="1008"/>
+          <w:ilvl w:val="0"/>
+        </w:numPr>
+      </w:pPr>
+      <w:r>
+        <w:t xml:space="preserve">Why transform our data?</w:t>
+      </w:r>
+    </w:p>
+    <w:p>
+      <w:pPr>
+        <w:pStyle w:val="Compact"/>
+        <w:numPr>
+          <w:numId w:val="1008"/>
+          <w:ilvl w:val="0"/>
+        </w:numPr>
+      </w:pPr>
+      <w:r>
+        <w:t xml:space="preserve">Exponentiation</w:t>
+      </w:r>
+    </w:p>
+    <w:p>
+      <w:pPr>
+        <w:pStyle w:val="Compact"/>
+        <w:numPr>
+          <w:numId w:val="1008"/>
+          <w:ilvl w:val="0"/>
+        </w:numPr>
+      </w:pPr>
+      <w:r>
+        <w:t xml:space="preserve">Logarithms</w:t>
+      </w:r>
+    </w:p>
+    <w:p>
+      <w:pPr>
+        <w:pStyle w:val="Compact"/>
+        <w:numPr>
+          <w:numId w:val="1008"/>
+          <w:ilvl w:val="0"/>
+        </w:numPr>
+      </w:pPr>
+      <w:r>
+        <w:t xml:space="preserve">Example: gender bias in salaries</w:t>
+      </w:r>
+    </w:p>
+    <w:p>
+      <w:pPr>
+        <w:pStyle w:val="FirstParagraph"/>
       </w:pPr>
       <w:r>
         <w:rPr>
@@ -713,7 +761,7 @@
       <w:pPr>
         <w:pStyle w:val="Compact"/>
         <w:numPr>
-          <w:numId w:val="1008"/>
+          <w:numId w:val="1009"/>
           <w:ilvl w:val="0"/>
         </w:numPr>
       </w:pPr>
@@ -725,7 +773,7 @@
       <w:pPr>
         <w:pStyle w:val="Compact"/>
         <w:numPr>
-          <w:numId w:val="1008"/>
+          <w:numId w:val="1009"/>
           <w:ilvl w:val="0"/>
         </w:numPr>
       </w:pPr>
@@ -737,7 +785,7 @@
       <w:pPr>
         <w:pStyle w:val="Compact"/>
         <w:numPr>
-          <w:numId w:val="1008"/>
+          <w:numId w:val="1009"/>
           <w:ilvl w:val="0"/>
         </w:numPr>
       </w:pPr>
@@ -749,7 +797,7 @@
       <w:pPr>
         <w:pStyle w:val="Compact"/>
         <w:numPr>
-          <w:numId w:val="1008"/>
+          <w:numId w:val="1009"/>
           <w:ilvl w:val="0"/>
         </w:numPr>
       </w:pPr>
@@ -761,55 +809,55 @@
       <w:pPr>
         <w:pStyle w:val="Compact"/>
         <w:numPr>
+          <w:numId w:val="1010"/>
+          <w:ilvl w:val="1"/>
+        </w:numPr>
+      </w:pPr>
+      <w:r>
+        <w:t xml:space="preserve">Functions</w:t>
+      </w:r>
+    </w:p>
+    <w:p>
+      <w:pPr>
+        <w:pStyle w:val="Compact"/>
+        <w:numPr>
+          <w:numId w:val="1010"/>
+          <w:ilvl w:val="1"/>
+        </w:numPr>
+      </w:pPr>
+      <w:r>
+        <w:t xml:space="preserve">Objects</w:t>
+      </w:r>
+    </w:p>
+    <w:p>
+      <w:pPr>
+        <w:pStyle w:val="Compact"/>
+        <w:numPr>
+          <w:numId w:val="1010"/>
+          <w:ilvl w:val="1"/>
+        </w:numPr>
+      </w:pPr>
+      <w:r>
+        <w:t xml:space="preserve">Loading/saving data</w:t>
+      </w:r>
+    </w:p>
+    <w:p>
+      <w:pPr>
+        <w:pStyle w:val="Compact"/>
+        <w:numPr>
+          <w:numId w:val="1010"/>
+          <w:ilvl w:val="1"/>
+        </w:numPr>
+      </w:pPr>
+      <w:r>
+        <w:t xml:space="preserve">Manipulating data (indexing, subsetting)</w:t>
+      </w:r>
+    </w:p>
+    <w:p>
+      <w:pPr>
+        <w:pStyle w:val="Compact"/>
+        <w:numPr>
           <w:numId w:val="1009"/>
-          <w:ilvl w:val="1"/>
-        </w:numPr>
-      </w:pPr>
-      <w:r>
-        <w:t xml:space="preserve">Functions</w:t>
-      </w:r>
-    </w:p>
-    <w:p>
-      <w:pPr>
-        <w:pStyle w:val="Compact"/>
-        <w:numPr>
-          <w:numId w:val="1009"/>
-          <w:ilvl w:val="1"/>
-        </w:numPr>
-      </w:pPr>
-      <w:r>
-        <w:t xml:space="preserve">Objects</w:t>
-      </w:r>
-    </w:p>
-    <w:p>
-      <w:pPr>
-        <w:pStyle w:val="Compact"/>
-        <w:numPr>
-          <w:numId w:val="1009"/>
-          <w:ilvl w:val="1"/>
-        </w:numPr>
-      </w:pPr>
-      <w:r>
-        <w:t xml:space="preserve">Loading/saving data</w:t>
-      </w:r>
-    </w:p>
-    <w:p>
-      <w:pPr>
-        <w:pStyle w:val="Compact"/>
-        <w:numPr>
-          <w:numId w:val="1009"/>
-          <w:ilvl w:val="1"/>
-        </w:numPr>
-      </w:pPr>
-      <w:r>
-        <w:t xml:space="preserve">Manipulating data (indexing, subsetting)</w:t>
-      </w:r>
-    </w:p>
-    <w:p>
-      <w:pPr>
-        <w:pStyle w:val="Compact"/>
-        <w:numPr>
-          <w:numId w:val="1008"/>
           <w:ilvl w:val="0"/>
         </w:numPr>
       </w:pPr>
@@ -843,7 +891,7 @@
       <w:pPr>
         <w:pStyle w:val="Compact"/>
         <w:numPr>
-          <w:numId w:val="1010"/>
+          <w:numId w:val="1011"/>
           <w:ilvl w:val="0"/>
         </w:numPr>
       </w:pPr>
@@ -855,7 +903,7 @@
       <w:pPr>
         <w:pStyle w:val="Compact"/>
         <w:numPr>
-          <w:numId w:val="1010"/>
+          <w:numId w:val="1011"/>
           <w:ilvl w:val="0"/>
         </w:numPr>
       </w:pPr>
@@ -887,7 +935,7 @@
       <w:pPr>
         <w:pStyle w:val="Compact"/>
         <w:numPr>
-          <w:numId w:val="1011"/>
+          <w:numId w:val="1012"/>
           <w:ilvl w:val="0"/>
         </w:numPr>
       </w:pPr>
@@ -910,7 +958,7 @@
       <w:pPr>
         <w:pStyle w:val="Compact"/>
         <w:numPr>
-          <w:numId w:val="1011"/>
+          <w:numId w:val="1012"/>
           <w:ilvl w:val="0"/>
         </w:numPr>
       </w:pPr>
@@ -937,7 +985,7 @@
       <w:pPr>
         <w:pStyle w:val="Compact"/>
         <w:numPr>
-          <w:numId w:val="1012"/>
+          <w:numId w:val="1013"/>
           <w:ilvl w:val="0"/>
         </w:numPr>
       </w:pPr>
@@ -954,7 +1002,7 @@
       <w:pPr>
         <w:pStyle w:val="Compact"/>
         <w:numPr>
-          <w:numId w:val="1012"/>
+          <w:numId w:val="1013"/>
           <w:ilvl w:val="0"/>
         </w:numPr>
       </w:pPr>
@@ -971,7 +1019,7 @@
       <w:pPr>
         <w:pStyle w:val="Compact"/>
         <w:numPr>
-          <w:numId w:val="1012"/>
+          <w:numId w:val="1013"/>
           <w:ilvl w:val="0"/>
         </w:numPr>
       </w:pPr>
@@ -988,7 +1036,7 @@
       <w:pPr>
         <w:pStyle w:val="Compact"/>
         <w:numPr>
-          <w:numId w:val="1012"/>
+          <w:numId w:val="1013"/>
           <w:ilvl w:val="0"/>
         </w:numPr>
       </w:pPr>
@@ -1109,7 +1157,7 @@
     </w:lvl>
   </w:abstractNum>
   <w:abstractNum w:abstractNumId="990">
-    <w:nsid w:val="c28518a0"/>
+    <w:nsid w:val="e2ef4249"/>
     <w:multiLevelType w:val="multilevel"/>
     <w:lvl w:ilvl="0">
       <w:numFmt w:val="bullet"/>
@@ -1190,7 +1238,7 @@
     </w:lvl>
   </w:abstractNum>
   <w:abstractNum w:abstractNumId="991">
-    <w:nsid w:val="46a533e7"/>
+    <w:nsid w:val="5e1f6858"/>
     <w:multiLevelType w:val="multilevel"/>
     <w:lvl w:ilvl="0">
       <w:numFmt w:val="bullet"/>
@@ -1310,6 +1358,9 @@
     <w:abstractNumId w:val="991"/>
   </w:num>
   <w:num w:numId="1012">
+    <w:abstractNumId w:val="991"/>
+  </w:num>
+  <w:num w:numId="1013">
     <w:abstractNumId w:val="991"/>
   </w:num>
 </w:numbering>

</xml_diff>

<commit_message>
Updated README with correct lecture numbers
</commit_message>
<xml_diff>
--- a/README.docx
+++ b/README.docx
@@ -1015,7 +1015,7 @@
         <w:rPr>
           <w:b/>
         </w:rPr>
-        <w:t xml:space="preserve">Lecture 10: Accessing help, Brian, 40 min (much live demo)</w:t>
+        <w:t xml:space="preserve">Lecture 9: Accessing help, Brian, 40 min (much live demo)</w:t>
       </w:r>
       <w:r>
         <w:t xml:space="preserve"> </w:t>
@@ -1299,7 +1299,7 @@
     </w:lvl>
   </w:abstractNum>
   <w:abstractNum w:abstractNumId="990">
-    <w:nsid w:val="57abf1a6"/>
+    <w:nsid w:val="1076f312"/>
     <w:multiLevelType w:val="multilevel"/>
     <w:lvl w:ilvl="0">
       <w:numFmt w:val="bullet"/>
@@ -1380,7 +1380,7 @@
     </w:lvl>
   </w:abstractNum>
   <w:abstractNum w:abstractNumId="991">
-    <w:nsid w:val="4ed301b8"/>
+    <w:nsid w:val="f93b0afe"/>
     <w:multiLevelType w:val="multilevel"/>
     <w:lvl w:ilvl="0">
       <w:numFmt w:val="bullet"/>

</xml_diff>

<commit_message>
Added practice to README; changed notation for log exercise
</commit_message>
<xml_diff>
--- a/README.docx
+++ b/README.docx
@@ -627,10 +627,143 @@
     </w:p>
     <w:p>
       <w:pPr>
+        <w:pStyle w:val="FirstParagraph"/>
+      </w:pPr>
+      <w:r>
+        <w:t xml:space="preserve">** Extra practice **</w:t>
+      </w:r>
+      <w:r>
+        <w:t xml:space="preserve"> </w:t>
+      </w:r>
+      <w:r>
+        <w:t xml:space="preserve">Khan Academy offers interactive online units for most of the topics we covered today. (It may ask for a donation, but this not required to use it.) For each unit, you can take a quiz to check if you need more practice in a particular area. If so, it will direct you to areas of the site where you can review and practice those skills.</w:t>
+      </w:r>
+    </w:p>
+    <w:p>
+      <w:pPr>
+        <w:pStyle w:val="Compact"/>
+        <w:numPr>
+          <w:numId w:val="1007"/>
+          <w:ilvl w:val="0"/>
+        </w:numPr>
+      </w:pPr>
+      <w:hyperlink r:id="rId36">
+        <w:r>
+          <w:rPr>
+            <w:rStyle w:val="Hyperlink"/>
+          </w:rPr>
+          <w:t xml:space="preserve">Order of operations</w:t>
+        </w:r>
+      </w:hyperlink>
+    </w:p>
+    <w:p>
+      <w:pPr>
+        <w:pStyle w:val="Compact"/>
+        <w:numPr>
+          <w:numId w:val="1007"/>
+          <w:ilvl w:val="0"/>
+        </w:numPr>
+      </w:pPr>
+      <w:hyperlink r:id="rId37">
+        <w:r>
+          <w:rPr>
+            <w:rStyle w:val="Hyperlink"/>
+          </w:rPr>
+          <w:t xml:space="preserve">Negative numbers</w:t>
+        </w:r>
+      </w:hyperlink>
+    </w:p>
+    <w:p>
+      <w:pPr>
+        <w:pStyle w:val="Compact"/>
+        <w:numPr>
+          <w:numId w:val="1007"/>
+          <w:ilvl w:val="0"/>
+        </w:numPr>
+      </w:pPr>
+      <w:hyperlink r:id="rId38">
+        <w:r>
+          <w:rPr>
+            <w:rStyle w:val="Hyperlink"/>
+          </w:rPr>
+          <w:t xml:space="preserve">Fractions</w:t>
+        </w:r>
+      </w:hyperlink>
+    </w:p>
+    <w:p>
+      <w:pPr>
+        <w:pStyle w:val="Compact"/>
+        <w:numPr>
+          <w:numId w:val="1007"/>
+          <w:ilvl w:val="0"/>
+        </w:numPr>
+      </w:pPr>
+      <w:hyperlink r:id="rId39">
+        <w:r>
+          <w:rPr>
+            <w:rStyle w:val="Hyperlink"/>
+          </w:rPr>
+          <w:t xml:space="preserve">Decimals</w:t>
+        </w:r>
+      </w:hyperlink>
+    </w:p>
+    <w:p>
+      <w:pPr>
+        <w:pStyle w:val="Compact"/>
+        <w:numPr>
+          <w:numId w:val="1007"/>
+          <w:ilvl w:val="0"/>
+        </w:numPr>
+      </w:pPr>
+      <w:hyperlink r:id="rId40">
+        <w:r>
+          <w:rPr>
+            <w:rStyle w:val="Hyperlink"/>
+          </w:rPr>
+          <w:t xml:space="preserve">Relationship of fractions, decimals and percentages</w:t>
+        </w:r>
+      </w:hyperlink>
+    </w:p>
+    <w:p>
+      <w:pPr>
+        <w:pStyle w:val="Compact"/>
+        <w:numPr>
+          <w:numId w:val="1007"/>
+          <w:ilvl w:val="0"/>
+        </w:numPr>
+      </w:pPr>
+      <w:hyperlink r:id="rId41">
+        <w:r>
+          <w:rPr>
+            <w:rStyle w:val="Hyperlink"/>
+          </w:rPr>
+          <w:t xml:space="preserve">Algebra foundations (variables and substitution)</w:t>
+        </w:r>
+      </w:hyperlink>
+    </w:p>
+    <w:p>
+      <w:pPr>
+        <w:pStyle w:val="Compact"/>
+        <w:numPr>
+          <w:numId w:val="1007"/>
+          <w:ilvl w:val="0"/>
+        </w:numPr>
+      </w:pPr>
+      <w:hyperlink r:id="rId42">
+        <w:r>
+          <w:rPr>
+            <w:rStyle w:val="Hyperlink"/>
+          </w:rPr>
+          <w:t xml:space="preserve">Functions</w:t>
+        </w:r>
+      </w:hyperlink>
+    </w:p>
+    <w:p>
+      <w:pPr>
         <w:pStyle w:val="Heading2"/>
       </w:pPr>
-      <w:bookmarkStart w:id="36" w:name="day-2-25-september-2017-2-530pm"/>
-      <w:bookmarkEnd w:id="36"/>
+      <w:bookmarkStart w:id="43" w:name="day-2-25-september-2017-2-530pm"/>
+      <w:bookmarkEnd w:id="43"/>
       <w:r>
         <w:t xml:space="preserve">Day 2, 25 September 2017, 2-5:30pm</w:t>
       </w:r>
@@ -648,7 +781,7 @@
       <w:r>
         <w:t xml:space="preserve"> </w:t>
       </w:r>
-      <w:hyperlink r:id="rId37">
+      <w:hyperlink r:id="rId44">
         <w:r>
           <w:rPr>
             <w:rStyle w:val="Hyperlink"/>
@@ -661,7 +794,7 @@
       <w:pPr>
         <w:pStyle w:val="Compact"/>
         <w:numPr>
-          <w:numId w:val="1007"/>
+          <w:numId w:val="1008"/>
           <w:ilvl w:val="0"/>
         </w:numPr>
       </w:pPr>
@@ -673,7 +806,7 @@
       <w:pPr>
         <w:pStyle w:val="Compact"/>
         <w:numPr>
-          <w:numId w:val="1007"/>
+          <w:numId w:val="1008"/>
           <w:ilvl w:val="0"/>
         </w:numPr>
       </w:pPr>
@@ -685,7 +818,7 @@
       <w:pPr>
         <w:pStyle w:val="Compact"/>
         <w:numPr>
-          <w:numId w:val="1007"/>
+          <w:numId w:val="1008"/>
           <w:ilvl w:val="0"/>
         </w:numPr>
       </w:pPr>
@@ -697,7 +830,7 @@
       <w:pPr>
         <w:pStyle w:val="Compact"/>
         <w:numPr>
-          <w:numId w:val="1007"/>
+          <w:numId w:val="1008"/>
           <w:ilvl w:val="0"/>
         </w:numPr>
       </w:pPr>
@@ -718,7 +851,7 @@
       <w:r>
         <w:t xml:space="preserve"> </w:t>
       </w:r>
-      <w:hyperlink r:id="rId38">
+      <w:hyperlink r:id="rId45">
         <w:r>
           <w:rPr>
             <w:rStyle w:val="Hyperlink"/>
@@ -731,7 +864,7 @@
       <w:pPr>
         <w:pStyle w:val="Compact"/>
         <w:numPr>
-          <w:numId w:val="1008"/>
+          <w:numId w:val="1009"/>
           <w:ilvl w:val="0"/>
         </w:numPr>
       </w:pPr>
@@ -743,7 +876,7 @@
       <w:pPr>
         <w:pStyle w:val="Compact"/>
         <w:numPr>
-          <w:numId w:val="1008"/>
+          <w:numId w:val="1009"/>
           <w:ilvl w:val="0"/>
         </w:numPr>
       </w:pPr>
@@ -755,7 +888,7 @@
       <w:pPr>
         <w:pStyle w:val="Compact"/>
         <w:numPr>
-          <w:numId w:val="1008"/>
+          <w:numId w:val="1009"/>
           <w:ilvl w:val="0"/>
         </w:numPr>
       </w:pPr>
@@ -767,7 +900,7 @@
       <w:pPr>
         <w:pStyle w:val="Compact"/>
         <w:numPr>
-          <w:numId w:val="1008"/>
+          <w:numId w:val="1009"/>
           <w:ilvl w:val="0"/>
         </w:numPr>
       </w:pPr>
@@ -788,7 +921,7 @@
       <w:r>
         <w:t xml:space="preserve"> </w:t>
       </w:r>
-      <w:hyperlink r:id="rId39">
+      <w:hyperlink r:id="rId46">
         <w:r>
           <w:rPr>
             <w:rStyle w:val="Hyperlink"/>
@@ -801,7 +934,7 @@
       <w:pPr>
         <w:pStyle w:val="Compact"/>
         <w:numPr>
-          <w:numId w:val="1009"/>
+          <w:numId w:val="1010"/>
           <w:ilvl w:val="0"/>
         </w:numPr>
       </w:pPr>
@@ -813,7 +946,7 @@
       <w:pPr>
         <w:pStyle w:val="Compact"/>
         <w:numPr>
-          <w:numId w:val="1009"/>
+          <w:numId w:val="1010"/>
           <w:ilvl w:val="0"/>
         </w:numPr>
       </w:pPr>
@@ -825,7 +958,7 @@
       <w:pPr>
         <w:pStyle w:val="Compact"/>
         <w:numPr>
-          <w:numId w:val="1009"/>
+          <w:numId w:val="1010"/>
           <w:ilvl w:val="0"/>
         </w:numPr>
       </w:pPr>
@@ -837,7 +970,7 @@
       <w:pPr>
         <w:pStyle w:val="Compact"/>
         <w:numPr>
-          <w:numId w:val="1009"/>
+          <w:numId w:val="1010"/>
           <w:ilvl w:val="0"/>
         </w:numPr>
       </w:pPr>
@@ -849,8 +982,8 @@
       <w:pPr>
         <w:pStyle w:val="Heading2"/>
       </w:pPr>
-      <w:bookmarkStart w:id="40" w:name="day-3-26-september-2017-8-1030am"/>
-      <w:bookmarkEnd w:id="40"/>
+      <w:bookmarkStart w:id="47" w:name="day-3-26-september-2017-8-1030am"/>
+      <w:bookmarkEnd w:id="47"/>
       <w:r>
         <w:t xml:space="preserve">Day 3, 26 September 2017, 8-10:30am</w:t>
       </w:r>
@@ -868,7 +1001,7 @@
       <w:r>
         <w:t xml:space="preserve"> </w:t>
       </w:r>
-      <w:hyperlink r:id="rId41">
+      <w:hyperlink r:id="rId48">
         <w:r>
           <w:rPr>
             <w:rStyle w:val="Hyperlink"/>
@@ -890,7 +1023,7 @@
       <w:r>
         <w:t xml:space="preserve"> </w:t>
       </w:r>
-      <w:hyperlink r:id="rId42">
+      <w:hyperlink r:id="rId49">
         <w:r>
           <w:rPr>
             <w:rStyle w:val="Hyperlink"/>
@@ -903,7 +1036,7 @@
       <w:pPr>
         <w:pStyle w:val="Compact"/>
         <w:numPr>
-          <w:numId w:val="1010"/>
+          <w:numId w:val="1011"/>
           <w:ilvl w:val="0"/>
         </w:numPr>
       </w:pPr>
@@ -915,7 +1048,7 @@
       <w:pPr>
         <w:pStyle w:val="Compact"/>
         <w:numPr>
-          <w:numId w:val="1010"/>
+          <w:numId w:val="1011"/>
           <w:ilvl w:val="0"/>
         </w:numPr>
       </w:pPr>
@@ -927,7 +1060,7 @@
       <w:pPr>
         <w:pStyle w:val="Compact"/>
         <w:numPr>
-          <w:numId w:val="1010"/>
+          <w:numId w:val="1011"/>
           <w:ilvl w:val="0"/>
         </w:numPr>
       </w:pPr>
@@ -939,7 +1072,7 @@
       <w:pPr>
         <w:pStyle w:val="Compact"/>
         <w:numPr>
-          <w:numId w:val="1010"/>
+          <w:numId w:val="1011"/>
           <w:ilvl w:val="0"/>
         </w:numPr>
       </w:pPr>
@@ -951,55 +1084,55 @@
       <w:pPr>
         <w:pStyle w:val="Compact"/>
         <w:numPr>
+          <w:numId w:val="1012"/>
+          <w:ilvl w:val="1"/>
+        </w:numPr>
+      </w:pPr>
+      <w:r>
+        <w:t xml:space="preserve">Functions</w:t>
+      </w:r>
+    </w:p>
+    <w:p>
+      <w:pPr>
+        <w:pStyle w:val="Compact"/>
+        <w:numPr>
+          <w:numId w:val="1012"/>
+          <w:ilvl w:val="1"/>
+        </w:numPr>
+      </w:pPr>
+      <w:r>
+        <w:t xml:space="preserve">Objects</w:t>
+      </w:r>
+    </w:p>
+    <w:p>
+      <w:pPr>
+        <w:pStyle w:val="Compact"/>
+        <w:numPr>
+          <w:numId w:val="1012"/>
+          <w:ilvl w:val="1"/>
+        </w:numPr>
+      </w:pPr>
+      <w:r>
+        <w:t xml:space="preserve">Loading/saving data</w:t>
+      </w:r>
+    </w:p>
+    <w:p>
+      <w:pPr>
+        <w:pStyle w:val="Compact"/>
+        <w:numPr>
+          <w:numId w:val="1012"/>
+          <w:ilvl w:val="1"/>
+        </w:numPr>
+      </w:pPr>
+      <w:r>
+        <w:t xml:space="preserve">Manipulating data (indexing, subsetting)</w:t>
+      </w:r>
+    </w:p>
+    <w:p>
+      <w:pPr>
+        <w:pStyle w:val="Compact"/>
+        <w:numPr>
           <w:numId w:val="1011"/>
-          <w:ilvl w:val="1"/>
-        </w:numPr>
-      </w:pPr>
-      <w:r>
-        <w:t xml:space="preserve">Functions</w:t>
-      </w:r>
-    </w:p>
-    <w:p>
-      <w:pPr>
-        <w:pStyle w:val="Compact"/>
-        <w:numPr>
-          <w:numId w:val="1011"/>
-          <w:ilvl w:val="1"/>
-        </w:numPr>
-      </w:pPr>
-      <w:r>
-        <w:t xml:space="preserve">Objects</w:t>
-      </w:r>
-    </w:p>
-    <w:p>
-      <w:pPr>
-        <w:pStyle w:val="Compact"/>
-        <w:numPr>
-          <w:numId w:val="1011"/>
-          <w:ilvl w:val="1"/>
-        </w:numPr>
-      </w:pPr>
-      <w:r>
-        <w:t xml:space="preserve">Loading/saving data</w:t>
-      </w:r>
-    </w:p>
-    <w:p>
-      <w:pPr>
-        <w:pStyle w:val="Compact"/>
-        <w:numPr>
-          <w:numId w:val="1011"/>
-          <w:ilvl w:val="1"/>
-        </w:numPr>
-      </w:pPr>
-      <w:r>
-        <w:t xml:space="preserve">Manipulating data (indexing, subsetting)</w:t>
-      </w:r>
-    </w:p>
-    <w:p>
-      <w:pPr>
-        <w:pStyle w:val="Compact"/>
-        <w:numPr>
-          <w:numId w:val="1010"/>
           <w:ilvl w:val="0"/>
         </w:numPr>
       </w:pPr>
@@ -1020,7 +1153,7 @@
       <w:r>
         <w:t xml:space="preserve"> </w:t>
       </w:r>
-      <w:hyperlink r:id="rId43">
+      <w:hyperlink r:id="rId50">
         <w:r>
           <w:rPr>
             <w:rStyle w:val="Hyperlink"/>
@@ -1033,7 +1166,7 @@
       <w:pPr>
         <w:pStyle w:val="Compact"/>
         <w:numPr>
-          <w:numId w:val="1012"/>
+          <w:numId w:val="1013"/>
           <w:ilvl w:val="0"/>
         </w:numPr>
       </w:pPr>
@@ -1045,7 +1178,7 @@
       <w:pPr>
         <w:pStyle w:val="Compact"/>
         <w:numPr>
-          <w:numId w:val="1012"/>
+          <w:numId w:val="1013"/>
           <w:ilvl w:val="0"/>
         </w:numPr>
       </w:pPr>
@@ -1057,8 +1190,8 @@
       <w:pPr>
         <w:pStyle w:val="Heading1"/>
       </w:pPr>
-      <w:bookmarkStart w:id="44" w:name="recommended-readingbrowsing"/>
-      <w:bookmarkEnd w:id="44"/>
+      <w:bookmarkStart w:id="51" w:name="recommended-readingbrowsing"/>
+      <w:bookmarkEnd w:id="51"/>
       <w:r>
         <w:t xml:space="preserve">Recommended Reading/Browsing</w:t>
       </w:r>
@@ -1067,8 +1200,8 @@
       <w:pPr>
         <w:pStyle w:val="Heading2"/>
       </w:pPr>
-      <w:bookmarkStart w:id="45" w:name="r"/>
-      <w:bookmarkEnd w:id="45"/>
+      <w:bookmarkStart w:id="52" w:name="r"/>
+      <w:bookmarkEnd w:id="52"/>
       <w:r>
         <w:t xml:space="preserve">R</w:t>
       </w:r>
@@ -1077,11 +1210,11 @@
       <w:pPr>
         <w:pStyle w:val="Compact"/>
         <w:numPr>
-          <w:numId w:val="1013"/>
-          <w:ilvl w:val="0"/>
-        </w:numPr>
-      </w:pPr>
-      <w:hyperlink r:id="rId46">
+          <w:numId w:val="1014"/>
+          <w:ilvl w:val="0"/>
+        </w:numPr>
+      </w:pPr>
+      <w:hyperlink r:id="rId53">
         <w:r>
           <w:rPr>
             <w:rStyle w:val="Hyperlink"/>
@@ -1100,11 +1233,11 @@
       <w:pPr>
         <w:pStyle w:val="Compact"/>
         <w:numPr>
-          <w:numId w:val="1013"/>
-          <w:ilvl w:val="0"/>
-        </w:numPr>
-      </w:pPr>
-      <w:hyperlink r:id="rId47">
+          <w:numId w:val="1014"/>
+          <w:ilvl w:val="0"/>
+        </w:numPr>
+      </w:pPr>
+      <w:hyperlink r:id="rId54">
         <w:r>
           <w:rPr>
             <w:rStyle w:val="Hyperlink"/>
@@ -1117,8 +1250,8 @@
       <w:pPr>
         <w:pStyle w:val="Heading2"/>
       </w:pPr>
-      <w:bookmarkStart w:id="48" w:name="reproducible-research"/>
-      <w:bookmarkEnd w:id="48"/>
+      <w:bookmarkStart w:id="55" w:name="reproducible-research"/>
+      <w:bookmarkEnd w:id="55"/>
       <w:r>
         <w:t xml:space="preserve">Reproducible Research</w:t>
       </w:r>
@@ -1127,11 +1260,11 @@
       <w:pPr>
         <w:pStyle w:val="Compact"/>
         <w:numPr>
-          <w:numId w:val="1014"/>
-          <w:ilvl w:val="0"/>
-        </w:numPr>
-      </w:pPr>
-      <w:hyperlink r:id="rId49">
+          <w:numId w:val="1015"/>
+          <w:ilvl w:val="0"/>
+        </w:numPr>
+      </w:pPr>
+      <w:hyperlink r:id="rId56">
         <w:r>
           <w:rPr>
             <w:rStyle w:val="Hyperlink"/>
@@ -1144,11 +1277,11 @@
       <w:pPr>
         <w:pStyle w:val="Compact"/>
         <w:numPr>
-          <w:numId w:val="1014"/>
-          <w:ilvl w:val="0"/>
-        </w:numPr>
-      </w:pPr>
-      <w:hyperlink r:id="rId50">
+          <w:numId w:val="1015"/>
+          <w:ilvl w:val="0"/>
+        </w:numPr>
+      </w:pPr>
+      <w:hyperlink r:id="rId57">
         <w:r>
           <w:rPr>
             <w:rStyle w:val="Hyperlink"/>
@@ -1161,11 +1294,11 @@
       <w:pPr>
         <w:pStyle w:val="Compact"/>
         <w:numPr>
-          <w:numId w:val="1014"/>
-          <w:ilvl w:val="0"/>
-        </w:numPr>
-      </w:pPr>
-      <w:hyperlink r:id="rId51">
+          <w:numId w:val="1015"/>
+          <w:ilvl w:val="0"/>
+        </w:numPr>
+      </w:pPr>
+      <w:hyperlink r:id="rId58">
         <w:r>
           <w:rPr>
             <w:rStyle w:val="Hyperlink"/>
@@ -1178,11 +1311,11 @@
       <w:pPr>
         <w:pStyle w:val="Compact"/>
         <w:numPr>
-          <w:numId w:val="1014"/>
-          <w:ilvl w:val="0"/>
-        </w:numPr>
-      </w:pPr>
-      <w:hyperlink r:id="rId52">
+          <w:numId w:val="1015"/>
+          <w:ilvl w:val="0"/>
+        </w:numPr>
+      </w:pPr>
+      <w:hyperlink r:id="rId59">
         <w:r>
           <w:rPr>
             <w:rStyle w:val="Hyperlink"/>
@@ -1299,7 +1432,7 @@
     </w:lvl>
   </w:abstractNum>
   <w:abstractNum w:abstractNumId="990">
-    <w:nsid w:val="1076f312"/>
+    <w:nsid w:val="75afb10a"/>
     <w:multiLevelType w:val="multilevel"/>
     <w:lvl w:ilvl="0">
       <w:numFmt w:val="bullet"/>
@@ -1380,7 +1513,7 @@
     </w:lvl>
   </w:abstractNum>
   <w:abstractNum w:abstractNumId="991">
-    <w:nsid w:val="f93b0afe"/>
+    <w:nsid w:val="70d57934"/>
     <w:multiLevelType w:val="multilevel"/>
     <w:lvl w:ilvl="0">
       <w:numFmt w:val="bullet"/>
@@ -1506,6 +1639,9 @@
     <w:abstractNumId w:val="991"/>
   </w:num>
   <w:num w:numId="1014">
+    <w:abstractNumId w:val="991"/>
+  </w:num>
+  <w:num w:numId="1015">
     <w:abstractNumId w:val="991"/>
   </w:num>
 </w:numbering>

</xml_diff>

<commit_message>
Created header for practice
</commit_message>
<xml_diff>
--- a/README.docx
+++ b/README.docx
@@ -630,11 +630,16 @@
         <w:pStyle w:val="FirstParagraph"/>
       </w:pPr>
       <w:r>
-        <w:t xml:space="preserve">** Extra practice **</w:t>
-      </w:r>
-      <w:r>
-        <w:t xml:space="preserve"> </w:t>
-      </w:r>
+        <w:rPr>
+          <w:b/>
+        </w:rPr>
+        <w:t xml:space="preserve">Extra practice</w:t>
+      </w:r>
+    </w:p>
+    <w:p>
+      <w:pPr>
+        <w:pStyle w:val="BodyText"/>
+      </w:pPr>
       <w:r>
         <w:t xml:space="preserve">Khan Academy offers interactive online units for most of the topics we covered today. (It may ask for a donation, but this not required to use it.) For each unit, you can take a quiz to check if you need more practice in a particular area. If so, it will direct you to areas of the site where you can review and practice those skills.</w:t>
       </w:r>
@@ -1432,7 +1437,7 @@
     </w:lvl>
   </w:abstractNum>
   <w:abstractNum w:abstractNumId="990">
-    <w:nsid w:val="75afb10a"/>
+    <w:nsid w:val="498b9162"/>
     <w:multiLevelType w:val="multilevel"/>
     <w:lvl w:ilvl="0">
       <w:numFmt w:val="bullet"/>
@@ -1513,7 +1518,7 @@
     </w:lvl>
   </w:abstractNum>
   <w:abstractNum w:abstractNumId="991">
-    <w:nsid w:val="70d57934"/>
+    <w:nsid w:val="1bd1b296"/>
     <w:multiLevelType w:val="multilevel"/>
     <w:lvl w:ilvl="0">
       <w:numFmt w:val="bullet"/>

</xml_diff>

<commit_message>
Added practice for day 2
</commit_message>
<xml_diff>
--- a/README.docx
+++ b/README.docx
@@ -985,10 +985,101 @@
     </w:p>
     <w:p>
       <w:pPr>
+        <w:pStyle w:val="FirstParagraph"/>
+      </w:pPr>
+      <w:r>
+        <w:rPr>
+          <w:b/>
+        </w:rPr>
+        <w:t xml:space="preserve">Extra Practice</w:t>
+      </w:r>
+    </w:p>
+    <w:p>
+      <w:pPr>
+        <w:pStyle w:val="Compact"/>
+        <w:numPr>
+          <w:numId w:val="1011"/>
+          <w:ilvl w:val="0"/>
+        </w:numPr>
+      </w:pPr>
+      <w:hyperlink r:id="rId47">
+        <w:r>
+          <w:rPr>
+            <w:rStyle w:val="Hyperlink"/>
+          </w:rPr>
+          <w:t xml:space="preserve">Graphs</w:t>
+        </w:r>
+      </w:hyperlink>
+    </w:p>
+    <w:p>
+      <w:pPr>
+        <w:pStyle w:val="Compact"/>
+        <w:numPr>
+          <w:numId w:val="1011"/>
+          <w:ilvl w:val="0"/>
+        </w:numPr>
+      </w:pPr>
+      <w:r>
+        <w:t xml:space="preserve">Transforming functions:</w:t>
+      </w:r>
+      <w:r>
+        <w:t xml:space="preserve"> </w:t>
+      </w:r>
+      <w:r>
+        <w:t xml:space="preserve">**</w:t>
+      </w:r>
+      <w:r>
+        <w:t xml:space="preserve"> </w:t>
+      </w:r>
+      <w:hyperlink r:id="rId48">
+        <w:r>
+          <w:rPr>
+            <w:rStyle w:val="Hyperlink"/>
+          </w:rPr>
+          <w:t xml:space="preserve">Stretching</w:t>
+        </w:r>
+      </w:hyperlink>
+      <w:r>
+        <w:t xml:space="preserve"> </w:t>
+      </w:r>
+      <w:r>
+        <w:t xml:space="preserve">**</w:t>
+      </w:r>
+      <w:r>
+        <w:t xml:space="preserve"> </w:t>
+      </w:r>
+      <w:hyperlink r:id="rId49">
+        <w:r>
+          <w:rPr>
+            <w:rStyle w:val="Hyperlink"/>
+          </w:rPr>
+          <w:t xml:space="preserve">Shrinking</w:t>
+        </w:r>
+      </w:hyperlink>
+    </w:p>
+    <w:p>
+      <w:pPr>
+        <w:pStyle w:val="Compact"/>
+        <w:numPr>
+          <w:numId w:val="1011"/>
+          <w:ilvl w:val="0"/>
+        </w:numPr>
+      </w:pPr>
+      <w:hyperlink r:id="rId50">
+        <w:r>
+          <w:rPr>
+            <w:rStyle w:val="Hyperlink"/>
+          </w:rPr>
+          <w:t xml:space="preserve">Logarithms and exponents</w:t>
+        </w:r>
+      </w:hyperlink>
+    </w:p>
+    <w:p>
+      <w:pPr>
         <w:pStyle w:val="Heading2"/>
       </w:pPr>
-      <w:bookmarkStart w:id="47" w:name="day-3-26-september-2017-8-1030am"/>
-      <w:bookmarkEnd w:id="47"/>
+      <w:bookmarkStart w:id="51" w:name="day-3-26-september-2017-8-1030am"/>
+      <w:bookmarkEnd w:id="51"/>
       <w:r>
         <w:t xml:space="preserve">Day 3, 26 September 2017, 8-10:30am</w:t>
       </w:r>
@@ -1006,7 +1097,7 @@
       <w:r>
         <w:t xml:space="preserve"> </w:t>
       </w:r>
-      <w:hyperlink r:id="rId48">
+      <w:hyperlink r:id="rId52">
         <w:r>
           <w:rPr>
             <w:rStyle w:val="Hyperlink"/>
@@ -1028,7 +1119,7 @@
       <w:r>
         <w:t xml:space="preserve"> </w:t>
       </w:r>
-      <w:hyperlink r:id="rId49">
+      <w:hyperlink r:id="rId53">
         <w:r>
           <w:rPr>
             <w:rStyle w:val="Hyperlink"/>
@@ -1041,7 +1132,7 @@
       <w:pPr>
         <w:pStyle w:val="Compact"/>
         <w:numPr>
-          <w:numId w:val="1011"/>
+          <w:numId w:val="1012"/>
           <w:ilvl w:val="0"/>
         </w:numPr>
       </w:pPr>
@@ -1053,7 +1144,7 @@
       <w:pPr>
         <w:pStyle w:val="Compact"/>
         <w:numPr>
-          <w:numId w:val="1011"/>
+          <w:numId w:val="1012"/>
           <w:ilvl w:val="0"/>
         </w:numPr>
       </w:pPr>
@@ -1065,7 +1156,7 @@
       <w:pPr>
         <w:pStyle w:val="Compact"/>
         <w:numPr>
-          <w:numId w:val="1011"/>
+          <w:numId w:val="1012"/>
           <w:ilvl w:val="0"/>
         </w:numPr>
       </w:pPr>
@@ -1077,7 +1168,7 @@
       <w:pPr>
         <w:pStyle w:val="Compact"/>
         <w:numPr>
-          <w:numId w:val="1011"/>
+          <w:numId w:val="1012"/>
           <w:ilvl w:val="0"/>
         </w:numPr>
       </w:pPr>
@@ -1089,55 +1180,55 @@
       <w:pPr>
         <w:pStyle w:val="Compact"/>
         <w:numPr>
+          <w:numId w:val="1013"/>
+          <w:ilvl w:val="1"/>
+        </w:numPr>
+      </w:pPr>
+      <w:r>
+        <w:t xml:space="preserve">Functions</w:t>
+      </w:r>
+    </w:p>
+    <w:p>
+      <w:pPr>
+        <w:pStyle w:val="Compact"/>
+        <w:numPr>
+          <w:numId w:val="1013"/>
+          <w:ilvl w:val="1"/>
+        </w:numPr>
+      </w:pPr>
+      <w:r>
+        <w:t xml:space="preserve">Objects</w:t>
+      </w:r>
+    </w:p>
+    <w:p>
+      <w:pPr>
+        <w:pStyle w:val="Compact"/>
+        <w:numPr>
+          <w:numId w:val="1013"/>
+          <w:ilvl w:val="1"/>
+        </w:numPr>
+      </w:pPr>
+      <w:r>
+        <w:t xml:space="preserve">Loading/saving data</w:t>
+      </w:r>
+    </w:p>
+    <w:p>
+      <w:pPr>
+        <w:pStyle w:val="Compact"/>
+        <w:numPr>
+          <w:numId w:val="1013"/>
+          <w:ilvl w:val="1"/>
+        </w:numPr>
+      </w:pPr>
+      <w:r>
+        <w:t xml:space="preserve">Manipulating data (indexing, subsetting)</w:t>
+      </w:r>
+    </w:p>
+    <w:p>
+      <w:pPr>
+        <w:pStyle w:val="Compact"/>
+        <w:numPr>
           <w:numId w:val="1012"/>
-          <w:ilvl w:val="1"/>
-        </w:numPr>
-      </w:pPr>
-      <w:r>
-        <w:t xml:space="preserve">Functions</w:t>
-      </w:r>
-    </w:p>
-    <w:p>
-      <w:pPr>
-        <w:pStyle w:val="Compact"/>
-        <w:numPr>
-          <w:numId w:val="1012"/>
-          <w:ilvl w:val="1"/>
-        </w:numPr>
-      </w:pPr>
-      <w:r>
-        <w:t xml:space="preserve">Objects</w:t>
-      </w:r>
-    </w:p>
-    <w:p>
-      <w:pPr>
-        <w:pStyle w:val="Compact"/>
-        <w:numPr>
-          <w:numId w:val="1012"/>
-          <w:ilvl w:val="1"/>
-        </w:numPr>
-      </w:pPr>
-      <w:r>
-        <w:t xml:space="preserve">Loading/saving data</w:t>
-      </w:r>
-    </w:p>
-    <w:p>
-      <w:pPr>
-        <w:pStyle w:val="Compact"/>
-        <w:numPr>
-          <w:numId w:val="1012"/>
-          <w:ilvl w:val="1"/>
-        </w:numPr>
-      </w:pPr>
-      <w:r>
-        <w:t xml:space="preserve">Manipulating data (indexing, subsetting)</w:t>
-      </w:r>
-    </w:p>
-    <w:p>
-      <w:pPr>
-        <w:pStyle w:val="Compact"/>
-        <w:numPr>
-          <w:numId w:val="1011"/>
           <w:ilvl w:val="0"/>
         </w:numPr>
       </w:pPr>
@@ -1158,7 +1249,7 @@
       <w:r>
         <w:t xml:space="preserve"> </w:t>
       </w:r>
-      <w:hyperlink r:id="rId50">
+      <w:hyperlink r:id="rId54">
         <w:r>
           <w:rPr>
             <w:rStyle w:val="Hyperlink"/>
@@ -1171,7 +1262,7 @@
       <w:pPr>
         <w:pStyle w:val="Compact"/>
         <w:numPr>
-          <w:numId w:val="1013"/>
+          <w:numId w:val="1014"/>
           <w:ilvl w:val="0"/>
         </w:numPr>
       </w:pPr>
@@ -1183,7 +1274,7 @@
       <w:pPr>
         <w:pStyle w:val="Compact"/>
         <w:numPr>
-          <w:numId w:val="1013"/>
+          <w:numId w:val="1014"/>
           <w:ilvl w:val="0"/>
         </w:numPr>
       </w:pPr>
@@ -1195,8 +1286,8 @@
       <w:pPr>
         <w:pStyle w:val="Heading1"/>
       </w:pPr>
-      <w:bookmarkStart w:id="51" w:name="recommended-readingbrowsing"/>
-      <w:bookmarkEnd w:id="51"/>
+      <w:bookmarkStart w:id="55" w:name="recommended-readingbrowsing"/>
+      <w:bookmarkEnd w:id="55"/>
       <w:r>
         <w:t xml:space="preserve">Recommended Reading/Browsing</w:t>
       </w:r>
@@ -1205,8 +1296,8 @@
       <w:pPr>
         <w:pStyle w:val="Heading2"/>
       </w:pPr>
-      <w:bookmarkStart w:id="52" w:name="r"/>
-      <w:bookmarkEnd w:id="52"/>
+      <w:bookmarkStart w:id="56" w:name="r"/>
+      <w:bookmarkEnd w:id="56"/>
       <w:r>
         <w:t xml:space="preserve">R</w:t>
       </w:r>
@@ -1215,11 +1306,11 @@
       <w:pPr>
         <w:pStyle w:val="Compact"/>
         <w:numPr>
-          <w:numId w:val="1014"/>
-          <w:ilvl w:val="0"/>
-        </w:numPr>
-      </w:pPr>
-      <w:hyperlink r:id="rId53">
+          <w:numId w:val="1015"/>
+          <w:ilvl w:val="0"/>
+        </w:numPr>
+      </w:pPr>
+      <w:hyperlink r:id="rId57">
         <w:r>
           <w:rPr>
             <w:rStyle w:val="Hyperlink"/>
@@ -1238,11 +1329,11 @@
       <w:pPr>
         <w:pStyle w:val="Compact"/>
         <w:numPr>
-          <w:numId w:val="1014"/>
-          <w:ilvl w:val="0"/>
-        </w:numPr>
-      </w:pPr>
-      <w:hyperlink r:id="rId54">
+          <w:numId w:val="1015"/>
+          <w:ilvl w:val="0"/>
+        </w:numPr>
+      </w:pPr>
+      <w:hyperlink r:id="rId58">
         <w:r>
           <w:rPr>
             <w:rStyle w:val="Hyperlink"/>
@@ -1255,8 +1346,8 @@
       <w:pPr>
         <w:pStyle w:val="Heading2"/>
       </w:pPr>
-      <w:bookmarkStart w:id="55" w:name="reproducible-research"/>
-      <w:bookmarkEnd w:id="55"/>
+      <w:bookmarkStart w:id="59" w:name="reproducible-research"/>
+      <w:bookmarkEnd w:id="59"/>
       <w:r>
         <w:t xml:space="preserve">Reproducible Research</w:t>
       </w:r>
@@ -1265,11 +1356,11 @@
       <w:pPr>
         <w:pStyle w:val="Compact"/>
         <w:numPr>
-          <w:numId w:val="1015"/>
-          <w:ilvl w:val="0"/>
-        </w:numPr>
-      </w:pPr>
-      <w:hyperlink r:id="rId56">
+          <w:numId w:val="1016"/>
+          <w:ilvl w:val="0"/>
+        </w:numPr>
+      </w:pPr>
+      <w:hyperlink r:id="rId60">
         <w:r>
           <w:rPr>
             <w:rStyle w:val="Hyperlink"/>
@@ -1282,11 +1373,11 @@
       <w:pPr>
         <w:pStyle w:val="Compact"/>
         <w:numPr>
-          <w:numId w:val="1015"/>
-          <w:ilvl w:val="0"/>
-        </w:numPr>
-      </w:pPr>
-      <w:hyperlink r:id="rId57">
+          <w:numId w:val="1016"/>
+          <w:ilvl w:val="0"/>
+        </w:numPr>
+      </w:pPr>
+      <w:hyperlink r:id="rId61">
         <w:r>
           <w:rPr>
             <w:rStyle w:val="Hyperlink"/>
@@ -1299,11 +1390,11 @@
       <w:pPr>
         <w:pStyle w:val="Compact"/>
         <w:numPr>
-          <w:numId w:val="1015"/>
-          <w:ilvl w:val="0"/>
-        </w:numPr>
-      </w:pPr>
-      <w:hyperlink r:id="rId58">
+          <w:numId w:val="1016"/>
+          <w:ilvl w:val="0"/>
+        </w:numPr>
+      </w:pPr>
+      <w:hyperlink r:id="rId62">
         <w:r>
           <w:rPr>
             <w:rStyle w:val="Hyperlink"/>
@@ -1316,11 +1407,11 @@
       <w:pPr>
         <w:pStyle w:val="Compact"/>
         <w:numPr>
-          <w:numId w:val="1015"/>
-          <w:ilvl w:val="0"/>
-        </w:numPr>
-      </w:pPr>
-      <w:hyperlink r:id="rId59">
+          <w:numId w:val="1016"/>
+          <w:ilvl w:val="0"/>
+        </w:numPr>
+      </w:pPr>
+      <w:hyperlink r:id="rId63">
         <w:r>
           <w:rPr>
             <w:rStyle w:val="Hyperlink"/>
@@ -1437,7 +1528,7 @@
     </w:lvl>
   </w:abstractNum>
   <w:abstractNum w:abstractNumId="990">
-    <w:nsid w:val="498b9162"/>
+    <w:nsid w:val="e227900d"/>
     <w:multiLevelType w:val="multilevel"/>
     <w:lvl w:ilvl="0">
       <w:numFmt w:val="bullet"/>
@@ -1518,7 +1609,7 @@
     </w:lvl>
   </w:abstractNum>
   <w:abstractNum w:abstractNumId="991">
-    <w:nsid w:val="1bd1b296"/>
+    <w:nsid w:val="ddf3ac3d"/>
     <w:multiLevelType w:val="multilevel"/>
     <w:lvl w:ilvl="0">
       <w:numFmt w:val="bullet"/>
@@ -1647,6 +1738,9 @@
     <w:abstractNumId w:val="991"/>
   </w:num>
   <w:num w:numId="1015">
+    <w:abstractNumId w:val="991"/>
+  </w:num>
+  <w:num w:numId="1016">
     <w:abstractNumId w:val="991"/>
   </w:num>
 </w:numbering>

</xml_diff>